<commit_message>
Atualizando Documentação justificativa e objetivo
</commit_message>
<xml_diff>
--- a/Documentação.docx
+++ b/Documentação.docx
@@ -1,32 +1,210 @@
 
 <file path=word/document.xml><?xml version="1.0" encoding="utf-8"?>
 <w:document xmlns:wpc="http://schemas.microsoft.com/office/word/2010/wordprocessingCanvas" xmlns:cx="http://schemas.microsoft.com/office/drawing/2014/chartex" xmlns:cx1="http://schemas.microsoft.com/office/drawing/2015/9/8/chartex" xmlns:cx2="http://schemas.microsoft.com/office/drawing/2015/10/21/chartex" xmlns:cx3="http://schemas.microsoft.com/office/drawing/2016/5/9/chartex" xmlns:cx4="http://schemas.microsoft.com/office/drawing/2016/5/10/chartex" xmlns:cx5="http://schemas.microsoft.com/office/drawing/2016/5/11/chartex" xmlns:cx6="http://schemas.microsoft.com/office/drawing/2016/5/12/chartex" xmlns:cx7="http://schemas.microsoft.com/office/drawing/2016/5/13/chartex" xmlns:cx8="http://schemas.microsoft.com/office/drawing/2016/5/14/chartex" xmlns:mc="http://schemas.openxmlformats.org/markup-compatibility/2006" xmlns:aink="http://schemas.microsoft.com/office/drawing/2016/ink" xmlns:am3d="http://schemas.microsoft.com/office/drawing/2017/model3d" xmlns:o="urn:schemas-microsoft-com:office:office" xmlns:oel="http://schemas.microsoft.com/office/2019/extlst" xmlns:r="http://schemas.openxmlformats.org/officeDocument/2006/relationships" xmlns:m="http://schemas.openxmlformats.org/officeDocument/2006/math" xmlns:v="urn:schemas-microsoft-com:vml" xmlns:wp14="http://schemas.microsoft.com/office/word/2010/wordprocessingDrawing" xmlns:wp="http://schemas.openxmlformats.org/drawingml/2006/wordprocessingDrawing" xmlns:w10="urn:schemas-microsoft-com:office:word" xmlns:w="http://schemas.openxmlformats.org/wordprocessingml/2006/main" xmlns:w14="http://schemas.microsoft.com/office/word/2010/wordml" xmlns:w15="http://schemas.microsoft.com/office/word/2012/wordml" xmlns:w16cex="http://schemas.microsoft.com/office/word/2018/wordml/cex" xmlns:w16cid="http://schemas.microsoft.com/office/word/2016/wordml/cid" xmlns:w16="http://schemas.microsoft.com/office/word/2018/wordml" xmlns:w16sdtdh="http://schemas.microsoft.com/office/word/2020/wordml/sdtdatahash" xmlns:w16se="http://schemas.microsoft.com/office/word/2015/wordml/symex" xmlns:wpg="http://schemas.microsoft.com/office/word/2010/wordprocessingGroup" xmlns:wpi="http://schemas.microsoft.com/office/word/2010/wordprocessingInk" xmlns:wne="http://schemas.microsoft.com/office/word/2006/wordml" xmlns:wps="http://schemas.microsoft.com/office/word/2010/wordprocessingShape" mc:Ignorable="w14 w15 w16se w16cid w16 w16cex w16sdtdh wp14">
+  <w:background w:color="D9E2F3" w:themeColor="accent1" w:themeTint="33"/>
   <w:body>
     <w:p>
       <w:pPr>
-        <w:rPr>
-          <w:rFonts w:asciiTheme="majorHAnsi" w:hAnsiTheme="majorHAnsi" w:cstheme="majorHAnsi"/>
+        <w:pStyle w:val="Ttulo"/>
+        <w:rPr>
+          <w:sz w:val="72"/>
+          <w:szCs w:val="72"/>
+        </w:rPr>
+      </w:pPr>
+    </w:p>
+    <w:p/>
+    <w:p/>
+    <w:p>
+      <w:pPr>
+        <w:pStyle w:val="Ttulo"/>
+        <w:rPr>
+          <w:rFonts w:asciiTheme="minorHAnsi" w:hAnsiTheme="minorHAnsi" w:cstheme="minorHAnsi"/>
+          <w:sz w:val="72"/>
+          <w:szCs w:val="72"/>
+        </w:rPr>
+      </w:pPr>
+    </w:p>
+    <w:p>
+      <w:pPr>
+        <w:pStyle w:val="Ttulo"/>
+        <w:jc w:val="center"/>
+        <w:rPr>
+          <w:rFonts w:asciiTheme="minorHAnsi" w:hAnsiTheme="minorHAnsi" w:cstheme="minorHAnsi"/>
           <w:b/>
           <w:bCs/>
-          <w:sz w:val="40"/>
-          <w:szCs w:val="40"/>
-        </w:rPr>
-      </w:pPr>
-      <w:r>
-        <w:rPr>
-          <w:rFonts w:asciiTheme="majorHAnsi" w:hAnsiTheme="majorHAnsi" w:cstheme="majorHAnsi"/>
+          <w:color w:val="2E74B5" w:themeColor="accent5" w:themeShade="BF"/>
+          <w:sz w:val="96"/>
+          <w:szCs w:val="96"/>
+        </w:rPr>
+      </w:pPr>
+      <w:r>
+        <w:rPr>
+          <w:rFonts w:asciiTheme="minorHAnsi" w:hAnsiTheme="minorHAnsi" w:cstheme="minorHAnsi"/>
           <w:b/>
           <w:bCs/>
-          <w:sz w:val="40"/>
-          <w:szCs w:val="40"/>
-        </w:rPr>
-        <w:t xml:space="preserve">Contexto </w:t>
-      </w:r>
-    </w:p>
-    <w:p>
-      <w:pPr>
-        <w:rPr>
-          <w:rFonts w:asciiTheme="majorHAnsi" w:hAnsiTheme="majorHAnsi" w:cstheme="majorHAnsi"/>
+          <w:color w:val="2E74B5" w:themeColor="accent5" w:themeShade="BF"/>
+          <w:sz w:val="96"/>
+          <w:szCs w:val="96"/>
+        </w:rPr>
+        <w:t>NocToramento</w:t>
+      </w:r>
+    </w:p>
+    <w:p>
+      <w:pPr>
+        <w:rPr>
+          <w:rFonts w:cstheme="minorHAnsi"/>
+          <w:color w:val="2E74B5" w:themeColor="accent5" w:themeShade="BF"/>
+        </w:rPr>
+      </w:pPr>
+    </w:p>
+    <w:p>
+      <w:pPr>
+        <w:jc w:val="center"/>
+        <w:rPr>
+          <w:rFonts w:cstheme="minorHAnsi"/>
+          <w:b/>
+          <w:bCs/>
+          <w:color w:val="2E74B5" w:themeColor="accent5" w:themeShade="BF"/>
+          <w:sz w:val="44"/>
+          <w:szCs w:val="44"/>
+        </w:rPr>
+      </w:pPr>
+      <w:r>
+        <w:rPr>
+          <w:rFonts w:cstheme="minorHAnsi"/>
+          <w:b/>
+          <w:bCs/>
+          <w:color w:val="2E74B5" w:themeColor="accent5" w:themeShade="BF"/>
+          <w:sz w:val="44"/>
+          <w:szCs w:val="44"/>
+        </w:rPr>
+        <w:t>Potencializando o seu Home Office, Elevando a Produtividade com Monitoramento de Excelência!</w:t>
+      </w:r>
+    </w:p>
+    <w:p>
+      <w:pPr>
+        <w:pStyle w:val="Ttulo"/>
+        <w:rPr>
+          <w:rFonts w:asciiTheme="minorHAnsi" w:hAnsiTheme="minorHAnsi" w:cstheme="minorHAnsi"/>
+          <w:sz w:val="72"/>
+          <w:szCs w:val="72"/>
+        </w:rPr>
+      </w:pPr>
+    </w:p>
+    <w:p>
+      <w:pPr>
+        <w:pStyle w:val="Ttulo"/>
+        <w:rPr>
+          <w:rFonts w:asciiTheme="minorHAnsi" w:hAnsiTheme="minorHAnsi" w:cstheme="minorHAnsi"/>
+          <w:sz w:val="72"/>
+          <w:szCs w:val="72"/>
+        </w:rPr>
+      </w:pPr>
+    </w:p>
+    <w:p>
+      <w:pPr>
+        <w:pStyle w:val="Ttulo"/>
+        <w:rPr>
+          <w:rFonts w:asciiTheme="minorHAnsi" w:hAnsiTheme="minorHAnsi" w:cstheme="minorHAnsi"/>
+          <w:sz w:val="72"/>
+          <w:szCs w:val="72"/>
+        </w:rPr>
+      </w:pPr>
+    </w:p>
+    <w:p>
+      <w:pPr>
+        <w:pStyle w:val="Ttulo"/>
+        <w:rPr>
+          <w:rFonts w:asciiTheme="minorHAnsi" w:hAnsiTheme="minorHAnsi" w:cstheme="minorHAnsi"/>
+          <w:sz w:val="72"/>
+          <w:szCs w:val="72"/>
+        </w:rPr>
+      </w:pPr>
+    </w:p>
+    <w:p>
+      <w:pPr>
+        <w:pStyle w:val="Ttulo"/>
+        <w:rPr>
+          <w:rFonts w:asciiTheme="minorHAnsi" w:hAnsiTheme="minorHAnsi" w:cstheme="minorHAnsi"/>
+          <w:sz w:val="72"/>
+          <w:szCs w:val="72"/>
+        </w:rPr>
+      </w:pPr>
+    </w:p>
+    <w:p>
+      <w:pPr>
+        <w:pStyle w:val="Ttulo"/>
+        <w:rPr>
+          <w:rFonts w:asciiTheme="minorHAnsi" w:hAnsiTheme="minorHAnsi" w:cstheme="minorHAnsi"/>
+          <w:sz w:val="72"/>
+          <w:szCs w:val="72"/>
+        </w:rPr>
+      </w:pPr>
+    </w:p>
+    <w:p>
+      <w:pPr>
+        <w:pStyle w:val="Ttulo"/>
+        <w:rPr>
+          <w:rFonts w:asciiTheme="minorHAnsi" w:hAnsiTheme="minorHAnsi" w:cstheme="minorHAnsi"/>
+          <w:sz w:val="72"/>
+          <w:szCs w:val="72"/>
+        </w:rPr>
+      </w:pPr>
+    </w:p>
+    <w:p>
+      <w:pPr>
+        <w:pStyle w:val="Ttulo"/>
+        <w:jc w:val="right"/>
+        <w:rPr>
+          <w:rFonts w:asciiTheme="minorHAnsi" w:hAnsiTheme="minorHAnsi" w:cstheme="minorHAnsi"/>
+          <w:b/>
+          <w:bCs/>
+          <w:color w:val="1F4E79" w:themeColor="accent5" w:themeShade="80"/>
+          <w:sz w:val="72"/>
+          <w:szCs w:val="72"/>
+        </w:rPr>
+      </w:pPr>
+      <w:r>
+        <w:rPr>
+          <w:rFonts w:asciiTheme="minorHAnsi" w:hAnsiTheme="minorHAnsi" w:cstheme="minorHAnsi"/>
+          <w:b/>
+          <w:bCs/>
+          <w:color w:val="1F4E79" w:themeColor="accent5" w:themeShade="80"/>
+          <w:sz w:val="72"/>
+          <w:szCs w:val="72"/>
+        </w:rPr>
+        <w:t>Documentação</w:t>
+      </w:r>
+    </w:p>
+    <w:p>
+      <w:pPr>
+        <w:pStyle w:val="Ttulo"/>
+        <w:rPr>
+          <w:rFonts w:asciiTheme="minorHAnsi" w:hAnsiTheme="minorHAnsi" w:cstheme="minorHAnsi"/>
+          <w:b/>
+          <w:bCs/>
+          <w:color w:val="2E74B5" w:themeColor="accent5" w:themeShade="BF"/>
+          <w:sz w:val="72"/>
+          <w:szCs w:val="72"/>
+        </w:rPr>
+      </w:pPr>
+      <w:r>
+        <w:rPr>
+          <w:rFonts w:asciiTheme="minorHAnsi" w:hAnsiTheme="minorHAnsi" w:cstheme="minorHAnsi"/>
+          <w:b/>
+          <w:bCs/>
+          <w:color w:val="2E74B5" w:themeColor="accent5" w:themeShade="BF"/>
+          <w:sz w:val="72"/>
+          <w:szCs w:val="72"/>
+        </w:rPr>
+        <w:lastRenderedPageBreak/>
+        <w:t>Contexto</w:t>
+      </w:r>
+    </w:p>
+    <w:p>
+      <w:pPr>
+        <w:rPr>
+          <w:rFonts w:cstheme="minorHAnsi"/>
           <w:sz w:val="24"/>
           <w:szCs w:val="24"/>
         </w:rPr>
@@ -35,64 +213,40 @@
     <w:p>
       <w:pPr>
         <w:rPr>
-          <w:rFonts w:asciiTheme="majorHAnsi" w:hAnsiTheme="majorHAnsi" w:cstheme="majorHAnsi"/>
-          <w:sz w:val="24"/>
-          <w:szCs w:val="24"/>
-        </w:rPr>
-      </w:pPr>
-      <w:r>
-        <w:rPr>
-          <w:rFonts w:asciiTheme="majorHAnsi" w:hAnsiTheme="majorHAnsi" w:cstheme="majorHAnsi"/>
-          <w:sz w:val="24"/>
-          <w:szCs w:val="24"/>
+          <w:rFonts w:cstheme="minorHAnsi"/>
+          <w:sz w:val="28"/>
+          <w:szCs w:val="28"/>
+        </w:rPr>
+      </w:pPr>
+      <w:r>
+        <w:rPr>
+          <w:rFonts w:cstheme="minorHAnsi"/>
+          <w:sz w:val="28"/>
+          <w:szCs w:val="28"/>
         </w:rPr>
         <w:t>O h</w:t>
       </w:r>
       <w:r>
         <w:rPr>
-          <w:rFonts w:asciiTheme="majorHAnsi" w:hAnsiTheme="majorHAnsi" w:cstheme="majorHAnsi"/>
-          <w:sz w:val="24"/>
-          <w:szCs w:val="24"/>
-        </w:rPr>
-        <w:t>ome office e produtividade é um</w:t>
-      </w:r>
-      <w:r>
-        <w:rPr>
-          <w:rFonts w:asciiTheme="majorHAnsi" w:hAnsiTheme="majorHAnsi" w:cstheme="majorHAnsi"/>
-          <w:sz w:val="24"/>
-          <w:szCs w:val="24"/>
-        </w:rPr>
-        <w:t>a</w:t>
-      </w:r>
-      <w:r>
-        <w:rPr>
-          <w:rFonts w:asciiTheme="majorHAnsi" w:hAnsiTheme="majorHAnsi" w:cstheme="majorHAnsi"/>
-          <w:sz w:val="24"/>
-          <w:szCs w:val="24"/>
-        </w:rPr>
-        <w:t xml:space="preserve"> combinação bem desafiadora e que precisam andar lado a lado. </w:t>
-      </w:r>
-      <w:r>
-        <w:rPr>
-          <w:rFonts w:asciiTheme="majorHAnsi" w:hAnsiTheme="majorHAnsi" w:cstheme="majorHAnsi"/>
-          <w:sz w:val="24"/>
-          <w:szCs w:val="24"/>
-        </w:rPr>
-        <w:t>O lado positivo é o conforto já o negativo é a dificuldade em criar rotina e saber separar o que trabalhar em casa é diferente de estar em casa, que demanda organização e priorização para as demandas</w:t>
-      </w:r>
-      <w:r>
-        <w:rPr>
-          <w:rFonts w:asciiTheme="majorHAnsi" w:hAnsiTheme="majorHAnsi" w:cstheme="majorHAnsi"/>
-          <w:sz w:val="24"/>
-          <w:szCs w:val="24"/>
+          <w:rFonts w:cstheme="minorHAnsi"/>
+          <w:sz w:val="28"/>
+          <w:szCs w:val="28"/>
+        </w:rPr>
+        <w:t>ome office e produtividade é uma combinação bem desafiadora e que precisam andar lado a lado. O lado positivo é o conforto já o negativo é a dificuldade em criar rotina e saber separar o que trabalhar em casa é diferente de estar em casa, que demanda organização e priorização para as demandas</w:t>
+      </w:r>
+      <w:r>
+        <w:rPr>
+          <w:rFonts w:cstheme="minorHAnsi"/>
+          <w:sz w:val="28"/>
+          <w:szCs w:val="28"/>
         </w:rPr>
         <w:t xml:space="preserve"> do trabalho</w:t>
       </w:r>
       <w:r>
         <w:rPr>
-          <w:rFonts w:asciiTheme="majorHAnsi" w:hAnsiTheme="majorHAnsi" w:cstheme="majorHAnsi"/>
-          <w:sz w:val="24"/>
-          <w:szCs w:val="24"/>
+          <w:rFonts w:cstheme="minorHAnsi"/>
+          <w:sz w:val="28"/>
+          <w:szCs w:val="28"/>
         </w:rPr>
         <w:t xml:space="preserve">. </w:t>
       </w:r>
@@ -100,16 +254,16 @@
     <w:p>
       <w:pPr>
         <w:rPr>
-          <w:rFonts w:asciiTheme="majorHAnsi" w:hAnsiTheme="majorHAnsi" w:cstheme="majorHAnsi"/>
-          <w:sz w:val="24"/>
-          <w:szCs w:val="24"/>
-        </w:rPr>
-      </w:pPr>
-      <w:r>
-        <w:rPr>
-          <w:rFonts w:asciiTheme="majorHAnsi" w:hAnsiTheme="majorHAnsi" w:cstheme="majorHAnsi"/>
-          <w:sz w:val="24"/>
-          <w:szCs w:val="24"/>
+          <w:rFonts w:cstheme="minorHAnsi"/>
+          <w:sz w:val="28"/>
+          <w:szCs w:val="28"/>
+        </w:rPr>
+      </w:pPr>
+      <w:r>
+        <w:rPr>
+          <w:rFonts w:cstheme="minorHAnsi"/>
+          <w:sz w:val="28"/>
+          <w:szCs w:val="28"/>
         </w:rPr>
         <w:t xml:space="preserve">A final o que é produtividade? Produtividade é um termo uado para medir a eficiência de um indivíduo, sua eficácia. Existem várias formas de medir a produtividade, como o tempo necessário para concluir uma tarefa e o que realmente foi utilizado pelo colaborador, resultados obtidos e também eficiência no uso de recursos adequados da tecnologia. </w:t>
       </w:r>
@@ -117,34 +271,37 @@
     <w:p>
       <w:pPr>
         <w:rPr>
-          <w:rFonts w:asciiTheme="majorHAnsi" w:hAnsiTheme="majorHAnsi" w:cstheme="majorHAnsi"/>
-          <w:sz w:val="24"/>
-          <w:szCs w:val="24"/>
-        </w:rPr>
-      </w:pPr>
-      <w:r>
-        <w:rPr>
-          <w:rFonts w:asciiTheme="majorHAnsi" w:hAnsiTheme="majorHAnsi" w:cstheme="majorHAnsi"/>
-          <w:sz w:val="24"/>
-          <w:szCs w:val="24"/>
+          <w:rStyle w:val="Forte"/>
+          <w:rFonts w:cstheme="minorHAnsi"/>
+          <w:b w:val="0"/>
+          <w:bCs w:val="0"/>
+          <w:sz w:val="28"/>
+          <w:szCs w:val="28"/>
+        </w:rPr>
+      </w:pPr>
+      <w:r>
+        <w:rPr>
+          <w:rFonts w:cstheme="minorHAnsi"/>
+          <w:sz w:val="28"/>
+          <w:szCs w:val="28"/>
         </w:rPr>
         <w:t xml:space="preserve">Uma pesquisa da </w:t>
       </w:r>
       <w:r>
         <w:rPr>
-          <w:rFonts w:asciiTheme="majorHAnsi" w:hAnsiTheme="majorHAnsi" w:cstheme="majorHAnsi"/>
+          <w:rFonts w:cstheme="minorHAnsi"/>
           <w:i/>
           <w:iCs/>
-          <w:sz w:val="24"/>
-          <w:szCs w:val="24"/>
+          <w:sz w:val="28"/>
+          <w:szCs w:val="28"/>
         </w:rPr>
         <w:t>Fundação Getúlio Vargas (FGV)</w:t>
       </w:r>
       <w:r>
         <w:rPr>
-          <w:rFonts w:asciiTheme="majorHAnsi" w:hAnsiTheme="majorHAnsi" w:cstheme="majorHAnsi"/>
-          <w:sz w:val="24"/>
-          <w:szCs w:val="24"/>
+          <w:rFonts w:cstheme="minorHAnsi"/>
+          <w:sz w:val="28"/>
+          <w:szCs w:val="28"/>
         </w:rPr>
         <w:t xml:space="preserve">, mostra a percepção das empresas brasileiro com o aumento gradativo da produtividade no home office. </w:t>
       </w:r>
@@ -153,51 +310,36 @@
       <w:pPr>
         <w:rPr>
           <w:rStyle w:val="Forte"/>
-          <w:rFonts w:asciiTheme="majorHAnsi" w:hAnsiTheme="majorHAnsi" w:cstheme="majorHAnsi"/>
+          <w:rFonts w:cstheme="minorHAnsi"/>
           <w:spacing w:val="4"/>
+          <w:sz w:val="28"/>
+          <w:szCs w:val="28"/>
           <w:bdr w:val="none" w:sz="0" w:space="0" w:color="auto" w:frame="1"/>
         </w:rPr>
       </w:pPr>
-    </w:p>
-    <w:p>
-      <w:pPr>
+      <w:r>
         <w:rPr>
           <w:rStyle w:val="Forte"/>
-          <w:rFonts w:asciiTheme="majorHAnsi" w:hAnsiTheme="majorHAnsi" w:cstheme="majorHAnsi"/>
+          <w:rFonts w:cstheme="minorHAnsi"/>
           <w:spacing w:val="4"/>
+          <w:sz w:val="28"/>
+          <w:szCs w:val="28"/>
           <w:bdr w:val="none" w:sz="0" w:space="0" w:color="auto" w:frame="1"/>
         </w:rPr>
-      </w:pPr>
-      <w:r>
-        <w:rPr>
-          <w:rStyle w:val="Forte"/>
-          <w:rFonts w:asciiTheme="majorHAnsi" w:hAnsiTheme="majorHAnsi" w:cstheme="majorHAnsi"/>
-          <w:spacing w:val="4"/>
-          <w:bdr w:val="none" w:sz="0" w:space="0" w:color="auto" w:frame="1"/>
-        </w:rPr>
         <w:t xml:space="preserve"> Proporção de empresas que adotaram o trabalho remoto ou regime de home office na pandemia e atualmente (%)</w:t>
       </w:r>
     </w:p>
     <w:p>
       <w:pPr>
         <w:rPr>
-          <w:rStyle w:val="Forte"/>
-          <w:rFonts w:asciiTheme="majorHAnsi" w:hAnsiTheme="majorHAnsi" w:cstheme="majorHAnsi"/>
-          <w:spacing w:val="4"/>
-          <w:bdr w:val="none" w:sz="0" w:space="0" w:color="auto" w:frame="1"/>
-        </w:rPr>
-      </w:pPr>
-    </w:p>
-    <w:p>
-      <w:pPr>
-        <w:rPr>
-          <w:rFonts w:ascii="Trebuchet MS" w:hAnsi="Trebuchet MS"/>
+          <w:rFonts w:cstheme="minorHAnsi"/>
           <w:color w:val="555555"/>
           <w:spacing w:val="4"/>
         </w:rPr>
       </w:pPr>
       <w:r>
         <w:rPr>
+          <w:rFonts w:cstheme="minorHAnsi"/>
           <w:noProof/>
         </w:rPr>
         <w:drawing>
@@ -251,7 +393,7 @@
       </w:r>
       <w:r>
         <w:rPr>
-          <w:rFonts w:ascii="Trebuchet MS" w:hAnsi="Trebuchet MS"/>
+          <w:rFonts w:cstheme="minorHAnsi"/>
           <w:color w:val="555555"/>
           <w:spacing w:val="4"/>
         </w:rPr>
@@ -262,7 +404,7 @@
     <w:p>
       <w:pPr>
         <w:rPr>
-          <w:rFonts w:ascii="Trebuchet MS" w:hAnsi="Trebuchet MS"/>
+          <w:rFonts w:cstheme="minorHAnsi"/>
           <w:color w:val="555555"/>
           <w:spacing w:val="4"/>
         </w:rPr>
@@ -271,68 +413,45 @@
     <w:p>
       <w:pPr>
         <w:rPr>
-          <w:rFonts w:ascii="Trebuchet MS" w:hAnsi="Trebuchet MS"/>
+          <w:rFonts w:cstheme="minorHAnsi"/>
+          <w:spacing w:val="4"/>
+          <w:sz w:val="28"/>
+          <w:szCs w:val="28"/>
+        </w:rPr>
+      </w:pPr>
+      <w:r>
+        <w:rPr>
+          <w:rStyle w:val="Forte"/>
+          <w:rFonts w:cstheme="minorHAnsi"/>
+          <w:spacing w:val="4"/>
+          <w:sz w:val="28"/>
+          <w:szCs w:val="28"/>
+          <w:bdr w:val="none" w:sz="0" w:space="0" w:color="auto" w:frame="1"/>
+        </w:rPr>
+        <w:lastRenderedPageBreak/>
+        <w:t>Aumento médio da produtividade dos colaboradores com o trabalho remoto ou home office (%)</w:t>
+      </w:r>
+    </w:p>
+    <w:p>
+      <w:pPr>
+        <w:rPr>
+          <w:rFonts w:cstheme="minorHAnsi"/>
+          <w:sz w:val="24"/>
+          <w:szCs w:val="24"/>
+        </w:rPr>
+      </w:pPr>
+    </w:p>
+    <w:p>
+      <w:pPr>
+        <w:rPr>
+          <w:rFonts w:cstheme="minorHAnsi"/>
           <w:color w:val="555555"/>
           <w:spacing w:val="4"/>
         </w:rPr>
       </w:pPr>
-    </w:p>
-    <w:p>
-      <w:pPr>
-        <w:rPr>
-          <w:rFonts w:ascii="Trebuchet MS" w:hAnsi="Trebuchet MS"/>
-          <w:color w:val="555555"/>
-          <w:spacing w:val="4"/>
-        </w:rPr>
-      </w:pPr>
-    </w:p>
-    <w:p>
-      <w:pPr>
-        <w:rPr>
-          <w:rFonts w:ascii="Trebuchet MS" w:hAnsi="Trebuchet MS"/>
-          <w:color w:val="555555"/>
-          <w:spacing w:val="4"/>
-        </w:rPr>
-      </w:pPr>
-    </w:p>
-    <w:p>
-      <w:pPr>
-        <w:rPr>
-          <w:rFonts w:asciiTheme="majorHAnsi" w:hAnsiTheme="majorHAnsi" w:cstheme="majorHAnsi"/>
-          <w:spacing w:val="4"/>
-        </w:rPr>
-      </w:pPr>
-      <w:r>
-        <w:rPr>
-          <w:rStyle w:val="Forte"/>
-          <w:rFonts w:asciiTheme="majorHAnsi" w:hAnsiTheme="majorHAnsi" w:cstheme="majorHAnsi"/>
-          <w:spacing w:val="4"/>
-          <w:bdr w:val="none" w:sz="0" w:space="0" w:color="auto" w:frame="1"/>
-        </w:rPr>
-        <w:lastRenderedPageBreak/>
-        <w:t>Aumento médio da produtividade dos colaboradores com o trabalho remoto ou home office (%)</w:t>
-      </w:r>
-    </w:p>
-    <w:p>
-      <w:pPr>
-        <w:rPr>
-          <w:rFonts w:asciiTheme="majorHAnsi" w:hAnsiTheme="majorHAnsi" w:cstheme="majorHAnsi"/>
-          <w:sz w:val="24"/>
-          <w:szCs w:val="24"/>
-        </w:rPr>
-      </w:pPr>
-    </w:p>
-    <w:p>
-      <w:pPr>
-        <w:rPr>
-          <w:rFonts w:ascii="Trebuchet MS" w:hAnsi="Trebuchet MS"/>
-          <w:color w:val="555555"/>
-          <w:spacing w:val="4"/>
-        </w:rPr>
-      </w:pPr>
-      <w:r>
-        <w:rPr>
-          <w:rFonts w:ascii="Trebuchet MS" w:hAnsi="Trebuchet MS"/>
+      <w:r>
+        <w:rPr>
+          <w:rFonts w:cstheme="minorHAnsi"/>
           <w:b/>
           <w:bCs/>
           <w:noProof/>
@@ -391,7 +510,7 @@
       </w:r>
       <w:r>
         <w:rPr>
-          <w:rFonts w:ascii="Trebuchet MS" w:hAnsi="Trebuchet MS"/>
+          <w:rFonts w:cstheme="minorHAnsi"/>
           <w:color w:val="555555"/>
           <w:spacing w:val="4"/>
         </w:rPr>
@@ -402,11 +521,517 @@
     <w:p>
       <w:pPr>
         <w:rPr>
-          <w:rFonts w:ascii="Trebuchet MS" w:hAnsi="Trebuchet MS"/>
+          <w:rFonts w:cstheme="minorHAnsi"/>
           <w:color w:val="555555"/>
           <w:spacing w:val="4"/>
         </w:rPr>
       </w:pPr>
+    </w:p>
+    <w:p>
+      <w:pPr>
+        <w:rPr>
+          <w:rFonts w:cstheme="minorHAnsi"/>
+          <w:sz w:val="28"/>
+          <w:szCs w:val="28"/>
+        </w:rPr>
+      </w:pPr>
+      <w:r>
+        <w:rPr>
+          <w:rFonts w:cstheme="minorHAnsi"/>
+          <w:sz w:val="28"/>
+          <w:szCs w:val="28"/>
+        </w:rPr>
+        <w:t xml:space="preserve">O trabalho remoto desenvolve a autonomia, mas também é necessário ter muita responsabilidade, pois isso implica diretamente no desempenha individual e organizacional. </w:t>
+      </w:r>
+      <w:r>
+        <w:rPr>
+          <w:rFonts w:cstheme="minorHAnsi"/>
+          <w:sz w:val="28"/>
+          <w:szCs w:val="28"/>
+        </w:rPr>
+        <w:t xml:space="preserve">Há muitos profissionais que se sentem mais confortáveis em realizar suas atividades em casa, outros já expressão mais dificuldades, mas o ideal é encontrar o equilíbrio. </w:t>
+      </w:r>
+    </w:p>
+    <w:p>
+      <w:pPr>
+        <w:rPr>
+          <w:rFonts w:cstheme="minorHAnsi"/>
+          <w:sz w:val="28"/>
+          <w:szCs w:val="28"/>
+        </w:rPr>
+      </w:pPr>
+      <w:r>
+        <w:rPr>
+          <w:rFonts w:cstheme="minorHAnsi"/>
+          <w:sz w:val="28"/>
+          <w:szCs w:val="28"/>
+        </w:rPr>
+        <w:t xml:space="preserve">Trabalhar em casa pode ser o vilão da produtividade, pode resultar na ausência de separação da vida profissional da pessoal, distrações, falta de um ambiente </w:t>
+      </w:r>
+      <w:r>
+        <w:rPr>
+          <w:rFonts w:cstheme="minorHAnsi"/>
+          <w:sz w:val="28"/>
+          <w:szCs w:val="28"/>
+        </w:rPr>
+        <w:t>adequado, tarefas</w:t>
+      </w:r>
+      <w:r>
+        <w:rPr>
+          <w:rFonts w:cstheme="minorHAnsi"/>
+          <w:sz w:val="28"/>
+          <w:szCs w:val="28"/>
+        </w:rPr>
+        <w:t xml:space="preserve"> realizadas em horário de trabalho, tudo impulsionando para que a produtividade caia gradativamente. </w:t>
+      </w:r>
+    </w:p>
+    <w:p>
+      <w:pPr>
+        <w:rPr>
+          <w:rFonts w:cstheme="minorHAnsi"/>
+          <w:sz w:val="28"/>
+          <w:szCs w:val="28"/>
+        </w:rPr>
+      </w:pPr>
+      <w:r>
+        <w:rPr>
+          <w:rFonts w:cstheme="minorHAnsi"/>
+          <w:sz w:val="28"/>
+          <w:szCs w:val="28"/>
+        </w:rPr>
+        <w:t>Pensando em todos esses fatores e no aumento da produtividade de cada profissional, a final se o individual for produtivo o coletivo também será</w:t>
+      </w:r>
+      <w:r>
+        <w:rPr>
+          <w:rFonts w:cstheme="minorHAnsi"/>
+          <w:sz w:val="28"/>
+          <w:szCs w:val="28"/>
+        </w:rPr>
+        <w:t>,</w:t>
+      </w:r>
+      <w:r>
+        <w:rPr>
+          <w:rFonts w:cstheme="minorHAnsi"/>
+          <w:sz w:val="28"/>
+          <w:szCs w:val="28"/>
+        </w:rPr>
+        <w:t xml:space="preserve"> pensando </w:t>
+      </w:r>
+      <w:r>
+        <w:rPr>
+          <w:rFonts w:cstheme="minorHAnsi"/>
+          <w:sz w:val="28"/>
+          <w:szCs w:val="28"/>
+        </w:rPr>
+        <w:t xml:space="preserve">em como mitigar isso a </w:t>
+      </w:r>
+      <w:r>
+        <w:rPr>
+          <w:rFonts w:cstheme="minorHAnsi"/>
+          <w:sz w:val="28"/>
+          <w:szCs w:val="28"/>
+        </w:rPr>
+        <w:t>N</w:t>
+      </w:r>
+      <w:r>
+        <w:rPr>
+          <w:rFonts w:cstheme="minorHAnsi"/>
+          <w:sz w:val="28"/>
+          <w:szCs w:val="28"/>
+        </w:rPr>
+        <w:t>oc</w:t>
+      </w:r>
+      <w:r>
+        <w:rPr>
+          <w:rFonts w:cstheme="minorHAnsi"/>
+          <w:sz w:val="28"/>
+          <w:szCs w:val="28"/>
+        </w:rPr>
+        <w:t>T</w:t>
+      </w:r>
+      <w:r>
+        <w:rPr>
+          <w:rFonts w:cstheme="minorHAnsi"/>
+          <w:sz w:val="28"/>
+          <w:szCs w:val="28"/>
+        </w:rPr>
+        <w:t xml:space="preserve">oramento desenvolveu um software de monitoramento de </w:t>
+      </w:r>
+      <w:r>
+        <w:rPr>
+          <w:rFonts w:cstheme="minorHAnsi"/>
+          <w:sz w:val="28"/>
+          <w:szCs w:val="28"/>
+        </w:rPr>
+        <w:t xml:space="preserve">computador </w:t>
+      </w:r>
+      <w:r>
+        <w:rPr>
+          <w:rFonts w:cstheme="minorHAnsi"/>
+          <w:sz w:val="28"/>
+          <w:szCs w:val="28"/>
+        </w:rPr>
+        <w:t xml:space="preserve">que visa com isso aumentar a produtividade dos colaboradores, </w:t>
+      </w:r>
+      <w:r>
+        <w:rPr>
+          <w:rFonts w:cstheme="minorHAnsi"/>
+          <w:sz w:val="28"/>
+          <w:szCs w:val="28"/>
+        </w:rPr>
+        <w:t xml:space="preserve">mesmo que seja impossível </w:t>
+      </w:r>
+      <w:r>
+        <w:rPr>
+          <w:rFonts w:cstheme="minorHAnsi"/>
+          <w:sz w:val="28"/>
+          <w:szCs w:val="28"/>
+        </w:rPr>
+        <w:t xml:space="preserve">uma produtividade de 100%, </w:t>
+      </w:r>
+      <w:r>
+        <w:rPr>
+          <w:rFonts w:cstheme="minorHAnsi"/>
+          <w:sz w:val="28"/>
+          <w:szCs w:val="28"/>
+        </w:rPr>
+        <w:t>o intuito é que ela fique acima da média</w:t>
+      </w:r>
+      <w:r>
+        <w:rPr>
+          <w:rFonts w:cstheme="minorHAnsi"/>
+          <w:sz w:val="28"/>
+          <w:szCs w:val="28"/>
+        </w:rPr>
+        <w:t xml:space="preserve">, </w:t>
+      </w:r>
+      <w:r>
+        <w:rPr>
+          <w:rFonts w:cstheme="minorHAnsi"/>
+          <w:sz w:val="28"/>
+          <w:szCs w:val="28"/>
+        </w:rPr>
+        <w:t>prevenção de vazamento de informações, avaliação de desempenho</w:t>
+      </w:r>
+      <w:r>
+        <w:rPr>
+          <w:rFonts w:cstheme="minorHAnsi"/>
+          <w:sz w:val="28"/>
+          <w:szCs w:val="28"/>
+        </w:rPr>
+        <w:t xml:space="preserve"> e aumento da eficiência</w:t>
+      </w:r>
+      <w:r>
+        <w:rPr>
+          <w:rFonts w:cstheme="minorHAnsi"/>
+          <w:sz w:val="28"/>
+          <w:szCs w:val="28"/>
+        </w:rPr>
+        <w:t xml:space="preserve">. </w:t>
+      </w:r>
+    </w:p>
+    <w:p>
+      <w:pPr>
+        <w:rPr>
+          <w:rFonts w:cstheme="minorHAnsi"/>
+          <w:sz w:val="28"/>
+          <w:szCs w:val="28"/>
+        </w:rPr>
+      </w:pPr>
+      <w:r>
+        <w:rPr>
+          <w:rFonts w:cstheme="minorHAnsi"/>
+          <w:sz w:val="28"/>
+          <w:szCs w:val="28"/>
+        </w:rPr>
+        <w:t xml:space="preserve">O profissional assim que contratado deverá </w:t>
+      </w:r>
+      <w:r>
+        <w:rPr>
+          <w:rFonts w:cstheme="minorHAnsi"/>
+          <w:sz w:val="28"/>
+          <w:szCs w:val="28"/>
+        </w:rPr>
+        <w:t xml:space="preserve">ser informado sobre as regras e diretrizes, para estarem cientes </w:t>
+      </w:r>
+      <w:r>
+        <w:rPr>
+          <w:rFonts w:cstheme="minorHAnsi"/>
+          <w:sz w:val="28"/>
+          <w:szCs w:val="28"/>
+        </w:rPr>
+        <w:t xml:space="preserve">sobre as políticas adotadas e também </w:t>
+      </w:r>
+      <w:r>
+        <w:rPr>
+          <w:rFonts w:cstheme="minorHAnsi"/>
+          <w:sz w:val="28"/>
+          <w:szCs w:val="28"/>
+        </w:rPr>
+        <w:lastRenderedPageBreak/>
+        <w:t>consequências</w:t>
+      </w:r>
+      <w:r>
+        <w:rPr>
+          <w:rFonts w:cstheme="minorHAnsi"/>
+          <w:sz w:val="28"/>
+          <w:szCs w:val="28"/>
+        </w:rPr>
+        <w:t xml:space="preserve">. Importante ressaltar que o monitoramento só </w:t>
+      </w:r>
+      <w:r>
+        <w:rPr>
+          <w:rFonts w:cstheme="minorHAnsi"/>
+          <w:sz w:val="28"/>
+          <w:szCs w:val="28"/>
+        </w:rPr>
+        <w:t>será feito em máquinas fornecidas pela empresa</w:t>
+      </w:r>
+      <w:r>
+        <w:rPr>
+          <w:rFonts w:cstheme="minorHAnsi"/>
+          <w:sz w:val="28"/>
+          <w:szCs w:val="28"/>
+        </w:rPr>
+        <w:t>.</w:t>
+      </w:r>
+    </w:p>
+    <w:p>
+      <w:pPr>
+        <w:rPr>
+          <w:rFonts w:cstheme="minorHAnsi"/>
+          <w:sz w:val="24"/>
+          <w:szCs w:val="24"/>
+        </w:rPr>
+      </w:pPr>
+      <w:r>
+        <w:rPr>
+          <w:rFonts w:cstheme="minorHAnsi"/>
+          <w:sz w:val="24"/>
+          <w:szCs w:val="24"/>
+        </w:rPr>
+        <w:t xml:space="preserve">O </w:t>
+      </w:r>
+      <w:r>
+        <w:rPr>
+          <w:rFonts w:cstheme="minorHAnsi"/>
+          <w:sz w:val="24"/>
+          <w:szCs w:val="24"/>
+        </w:rPr>
+        <w:t>monitoramento será feito em tempo real e também</w:t>
+      </w:r>
+      <w:r>
+        <w:rPr>
+          <w:rFonts w:cstheme="minorHAnsi"/>
+          <w:sz w:val="24"/>
+          <w:szCs w:val="24"/>
+        </w:rPr>
+        <w:t xml:space="preserve"> terá</w:t>
+      </w:r>
+      <w:r>
+        <w:rPr>
+          <w:rFonts w:cstheme="minorHAnsi"/>
+          <w:sz w:val="24"/>
+          <w:szCs w:val="24"/>
+        </w:rPr>
+        <w:t xml:space="preserve"> </w:t>
+      </w:r>
+      <w:r>
+        <w:rPr>
+          <w:rFonts w:cstheme="minorHAnsi"/>
+          <w:sz w:val="24"/>
+          <w:szCs w:val="24"/>
+        </w:rPr>
+        <w:t>relatórios</w:t>
+      </w:r>
+      <w:r>
+        <w:rPr>
+          <w:rFonts w:cstheme="minorHAnsi"/>
+          <w:sz w:val="24"/>
+          <w:szCs w:val="24"/>
+        </w:rPr>
+        <w:t xml:space="preserve"> </w:t>
+      </w:r>
+      <w:r>
+        <w:rPr>
+          <w:rFonts w:cstheme="minorHAnsi"/>
+          <w:sz w:val="24"/>
+          <w:szCs w:val="24"/>
+        </w:rPr>
+        <w:t xml:space="preserve">do </w:t>
+      </w:r>
+      <w:r>
+        <w:rPr>
+          <w:rFonts w:cstheme="minorHAnsi"/>
+          <w:sz w:val="24"/>
+          <w:szCs w:val="24"/>
+        </w:rPr>
+        <w:t xml:space="preserve">sistema mais utilizado </w:t>
+      </w:r>
+      <w:r>
+        <w:rPr>
+          <w:rFonts w:cstheme="minorHAnsi"/>
+          <w:sz w:val="24"/>
+          <w:szCs w:val="24"/>
+        </w:rPr>
+        <w:t>em um determinado período</w:t>
+      </w:r>
+      <w:r>
+        <w:rPr>
+          <w:rFonts w:cstheme="minorHAnsi"/>
+          <w:sz w:val="24"/>
+          <w:szCs w:val="24"/>
+        </w:rPr>
+        <w:t xml:space="preserve"> através d</w:t>
+      </w:r>
+      <w:r>
+        <w:rPr>
+          <w:rFonts w:cstheme="minorHAnsi"/>
+          <w:sz w:val="24"/>
+          <w:szCs w:val="24"/>
+        </w:rPr>
+        <w:t>as janelas do sistema</w:t>
+      </w:r>
+      <w:r>
+        <w:rPr>
+          <w:rFonts w:cstheme="minorHAnsi"/>
+          <w:sz w:val="24"/>
+          <w:szCs w:val="24"/>
+        </w:rPr>
+        <w:t>. Em tempo real terá três gráficos na área de dashboard</w:t>
+      </w:r>
+      <w:r>
+        <w:rPr>
+          <w:rFonts w:cstheme="minorHAnsi"/>
+          <w:sz w:val="24"/>
+          <w:szCs w:val="24"/>
+        </w:rPr>
+        <w:t xml:space="preserve">s, informando a quantidade de uso do HD, </w:t>
+      </w:r>
+      <w:r>
+        <w:rPr>
+          <w:rFonts w:cstheme="minorHAnsi"/>
+          <w:sz w:val="24"/>
+          <w:szCs w:val="24"/>
+        </w:rPr>
+        <w:t>Memória e Disco</w:t>
+      </w:r>
+      <w:r>
+        <w:rPr>
+          <w:rFonts w:cstheme="minorHAnsi"/>
+          <w:sz w:val="24"/>
+          <w:szCs w:val="24"/>
+        </w:rPr>
+        <w:t xml:space="preserve">. </w:t>
+      </w:r>
+    </w:p>
+    <w:p>
+      <w:pPr>
+        <w:rPr>
+          <w:rFonts w:cstheme="minorHAnsi"/>
+          <w:sz w:val="24"/>
+          <w:szCs w:val="24"/>
+        </w:rPr>
+      </w:pPr>
+    </w:p>
+    <w:p>
+      <w:pPr>
+        <w:pStyle w:val="Ttulo"/>
+        <w:rPr>
+          <w:rFonts w:asciiTheme="minorHAnsi" w:hAnsiTheme="minorHAnsi" w:cstheme="minorHAnsi"/>
+          <w:b/>
+          <w:bCs/>
+          <w:color w:val="2E74B5" w:themeColor="accent5" w:themeShade="BF"/>
+          <w:sz w:val="72"/>
+          <w:szCs w:val="72"/>
+        </w:rPr>
+      </w:pPr>
+      <w:r>
+        <w:rPr>
+          <w:rFonts w:asciiTheme="minorHAnsi" w:hAnsiTheme="minorHAnsi" w:cstheme="minorHAnsi"/>
+          <w:b/>
+          <w:bCs/>
+          <w:color w:val="2E74B5" w:themeColor="accent5" w:themeShade="BF"/>
+          <w:sz w:val="72"/>
+          <w:szCs w:val="72"/>
+        </w:rPr>
+        <w:t xml:space="preserve">Objetivo </w:t>
+      </w:r>
+    </w:p>
+    <w:p>
+      <w:pPr>
+        <w:rPr>
+          <w:rFonts w:cstheme="minorHAnsi"/>
+        </w:rPr>
+      </w:pPr>
+    </w:p>
+    <w:p>
+      <w:pPr>
+        <w:rPr>
+          <w:rFonts w:cstheme="minorHAnsi"/>
+          <w:sz w:val="28"/>
+          <w:szCs w:val="28"/>
+        </w:rPr>
+      </w:pPr>
+      <w:r>
+        <w:rPr>
+          <w:rFonts w:cstheme="minorHAnsi"/>
+          <w:sz w:val="28"/>
+          <w:szCs w:val="28"/>
+        </w:rPr>
+        <w:t>A NocToramento está comprometida em aprimorar a eficiência e a qualidade do trabalho remoto por meio de um monitoramento inteligente das máquinas dos colaboradores. Nosso objetivo específico é implementar um sistema de monitoramento eficiente que assegure que o tempo de trabalho seja dedicado às tarefas e demandas da empresa.</w:t>
+      </w:r>
+    </w:p>
+    <w:p>
+      <w:pPr>
+        <w:rPr>
+          <w:rFonts w:cstheme="minorHAnsi"/>
+          <w:sz w:val="28"/>
+          <w:szCs w:val="28"/>
+        </w:rPr>
+      </w:pPr>
+      <w:r>
+        <w:rPr>
+          <w:rFonts w:cstheme="minorHAnsi"/>
+          <w:sz w:val="28"/>
+          <w:szCs w:val="28"/>
+        </w:rPr>
+        <w:t>Para mensurar nosso sucesso, estabelecemos a meta de alcançar uma taxa de conformidade de 95% ou superior nas verificações de utilização adequada das máquinas, por meio de relatórios regulares. Reconhecemos a importância de um monitoramento não intrusivo e respeitoso à privacidade dos colaboradores. Assim, buscamos desenvolver e implementar um software acessível que forneça informações valiosas sem comprometer a confidencialidade.</w:t>
+      </w:r>
+    </w:p>
+    <w:p>
+      <w:pPr>
+        <w:rPr>
+          <w:rFonts w:cstheme="minorHAnsi"/>
+          <w:sz w:val="28"/>
+          <w:szCs w:val="28"/>
+        </w:rPr>
+      </w:pPr>
+      <w:r>
+        <w:rPr>
+          <w:rFonts w:cstheme="minorHAnsi"/>
+          <w:sz w:val="28"/>
+          <w:szCs w:val="28"/>
+        </w:rPr>
+        <w:t>Nossa iniciativa visa não apenas a conformidade, mas também a relevância. Queremos garantir que o tempo de trabalho seja direcionado para tarefas relacionadas às demandas da empresa, promovendo a eficiência global e a entrega pontual de projetos.</w:t>
+      </w:r>
+    </w:p>
+    <w:p>
+      <w:pPr>
+        <w:rPr>
+          <w:rFonts w:cstheme="minorHAnsi"/>
+          <w:sz w:val="28"/>
+          <w:szCs w:val="28"/>
+        </w:rPr>
+      </w:pPr>
+      <w:r>
+        <w:rPr>
+          <w:rFonts w:cstheme="minorHAnsi"/>
+          <w:sz w:val="28"/>
+          <w:szCs w:val="28"/>
+        </w:rPr>
+        <w:t>Para alcançar esse objetivo ambicioso, estabelecemos um prazo claro. Planejamos implementar o sistema de monitoramento até o final do próximo trimestre e realizar avaliações periódicas para ajustes e melhorias contínuas. Na NocToramento, acreditamos que esse enfoque estratégico contribuirá significativamente para aprimorar a produtividade e a qualidade do trabalho remoto, fortalecendo nossa posição como líderes no monitoramento inteligente.</w:t>
+      </w:r>
     </w:p>
     <w:p>
       <w:pPr>
@@ -416,387 +1041,131 @@
           <w:szCs w:val="24"/>
         </w:rPr>
       </w:pPr>
-      <w:r>
+    </w:p>
+    <w:p>
+      <w:pPr>
+        <w:pStyle w:val="Ttulo"/>
+        <w:rPr>
+          <w:rFonts w:asciiTheme="minorHAnsi" w:hAnsiTheme="minorHAnsi" w:cstheme="minorHAnsi"/>
+          <w:b/>
+          <w:bCs/>
+          <w:color w:val="2E74B5" w:themeColor="accent5" w:themeShade="BF"/>
+          <w:sz w:val="72"/>
+          <w:szCs w:val="72"/>
+        </w:rPr>
+      </w:pPr>
+      <w:r>
+        <w:rPr>
+          <w:rFonts w:asciiTheme="minorHAnsi" w:hAnsiTheme="minorHAnsi" w:cstheme="minorHAnsi"/>
+          <w:b/>
+          <w:bCs/>
+          <w:color w:val="2E74B5" w:themeColor="accent5" w:themeShade="BF"/>
+          <w:sz w:val="72"/>
+          <w:szCs w:val="72"/>
+        </w:rPr>
+        <w:lastRenderedPageBreak/>
+        <w:t>Justificativa</w:t>
+      </w:r>
+    </w:p>
+    <w:p>
+      <w:pPr>
         <w:rPr>
           <w:rFonts w:asciiTheme="majorHAnsi" w:hAnsiTheme="majorHAnsi" w:cstheme="majorHAnsi"/>
           <w:sz w:val="24"/>
           <w:szCs w:val="24"/>
         </w:rPr>
-        <w:t xml:space="preserve">O trabalho remoto desenvolve a autonomia, mas também é necessário ter muita responsabilidade, pois isso implica diretamente no desempenha individual e organizacional. </w:t>
-      </w:r>
-      <w:r>
-        <w:rPr>
-          <w:rFonts w:asciiTheme="majorHAnsi" w:hAnsiTheme="majorHAnsi" w:cstheme="majorHAnsi"/>
-          <w:sz w:val="24"/>
-          <w:szCs w:val="24"/>
-        </w:rPr>
-        <w:t xml:space="preserve">Há muitos profissionais que se sentem mais confortáveis em realizar suas atividades em casa, outros já expressão mais dificuldades, mas o ideal é encontrar o equilíbrio. </w:t>
-      </w:r>
-    </w:p>
-    <w:p>
-      <w:pPr>
-        <w:rPr>
-          <w:rFonts w:asciiTheme="majorHAnsi" w:hAnsiTheme="majorHAnsi" w:cstheme="majorHAnsi"/>
-          <w:sz w:val="24"/>
-          <w:szCs w:val="24"/>
-        </w:rPr>
-      </w:pPr>
-      <w:r>
-        <w:rPr>
-          <w:rFonts w:asciiTheme="majorHAnsi" w:hAnsiTheme="majorHAnsi" w:cstheme="majorHAnsi"/>
-          <w:sz w:val="24"/>
-          <w:szCs w:val="24"/>
-        </w:rPr>
-        <w:t xml:space="preserve">Trabalhar em casa pode ser o vilão da produtividade, pode resultar na ausência de separação da vida profissional da pessoal, distrações, falta de um ambiente adequado,  tarefas realizadas em horário de trabalho, tudo impulsionando para que a produtividade caia gradativamente. </w:t>
-      </w:r>
-    </w:p>
-    <w:p>
-      <w:pPr>
-        <w:rPr>
-          <w:rFonts w:asciiTheme="majorHAnsi" w:hAnsiTheme="majorHAnsi" w:cstheme="majorHAnsi"/>
-          <w:sz w:val="24"/>
-          <w:szCs w:val="24"/>
-        </w:rPr>
-      </w:pPr>
-      <w:r>
-        <w:rPr>
-          <w:rFonts w:asciiTheme="majorHAnsi" w:hAnsiTheme="majorHAnsi" w:cstheme="majorHAnsi"/>
-          <w:sz w:val="24"/>
-          <w:szCs w:val="24"/>
-        </w:rPr>
-        <w:t>Pensando em todos esses fatores e no aumento da produtividade de cada profissional, a final se o individual for produtivo o coletivo também será</w:t>
-      </w:r>
-      <w:r>
-        <w:rPr>
-          <w:rFonts w:asciiTheme="majorHAnsi" w:hAnsiTheme="majorHAnsi" w:cstheme="majorHAnsi"/>
-          <w:sz w:val="24"/>
-          <w:szCs w:val="24"/>
-        </w:rPr>
-        <w:t>,</w:t>
-      </w:r>
-      <w:r>
-        <w:rPr>
-          <w:rFonts w:asciiTheme="majorHAnsi" w:hAnsiTheme="majorHAnsi" w:cstheme="majorHAnsi"/>
-          <w:sz w:val="24"/>
-          <w:szCs w:val="24"/>
-        </w:rPr>
-        <w:t xml:space="preserve"> pensando </w:t>
-      </w:r>
-      <w:r>
-        <w:rPr>
-          <w:rFonts w:asciiTheme="majorHAnsi" w:hAnsiTheme="majorHAnsi" w:cstheme="majorHAnsi"/>
-          <w:sz w:val="24"/>
-          <w:szCs w:val="24"/>
-        </w:rPr>
-        <w:t xml:space="preserve">em como mitigar isso a </w:t>
-      </w:r>
-      <w:proofErr w:type="spellStart"/>
-      <w:r>
-        <w:rPr>
-          <w:rFonts w:asciiTheme="majorHAnsi" w:hAnsiTheme="majorHAnsi" w:cstheme="majorHAnsi"/>
-          <w:sz w:val="24"/>
-          <w:szCs w:val="24"/>
-        </w:rPr>
-        <w:t>Doctoramento</w:t>
-      </w:r>
-      <w:proofErr w:type="spellEnd"/>
-      <w:r>
-        <w:rPr>
-          <w:rFonts w:asciiTheme="majorHAnsi" w:hAnsiTheme="majorHAnsi" w:cstheme="majorHAnsi"/>
-          <w:sz w:val="24"/>
-          <w:szCs w:val="24"/>
-        </w:rPr>
-        <w:t xml:space="preserve"> desenvolveu um software de monitoramento de </w:t>
-      </w:r>
-      <w:r>
-        <w:rPr>
-          <w:rFonts w:asciiTheme="majorHAnsi" w:hAnsiTheme="majorHAnsi" w:cstheme="majorHAnsi"/>
-          <w:sz w:val="24"/>
-          <w:szCs w:val="24"/>
-        </w:rPr>
-        <w:t xml:space="preserve">computador </w:t>
-      </w:r>
-      <w:r>
-        <w:rPr>
-          <w:rFonts w:asciiTheme="majorHAnsi" w:hAnsiTheme="majorHAnsi" w:cstheme="majorHAnsi"/>
-          <w:sz w:val="24"/>
-          <w:szCs w:val="24"/>
-        </w:rPr>
-        <w:t xml:space="preserve">que visa com isso aumentar a produtividade dos colaboradores, </w:t>
-      </w:r>
-      <w:r>
-        <w:rPr>
-          <w:rFonts w:asciiTheme="majorHAnsi" w:hAnsiTheme="majorHAnsi" w:cstheme="majorHAnsi"/>
-          <w:sz w:val="24"/>
-          <w:szCs w:val="24"/>
-        </w:rPr>
-        <w:t xml:space="preserve">mesmo que seja impossível </w:t>
-      </w:r>
-      <w:r>
-        <w:rPr>
-          <w:rFonts w:asciiTheme="majorHAnsi" w:hAnsiTheme="majorHAnsi" w:cstheme="majorHAnsi"/>
-          <w:sz w:val="24"/>
-          <w:szCs w:val="24"/>
-        </w:rPr>
-        <w:t xml:space="preserve">uma produtividade de 100%, </w:t>
-      </w:r>
-      <w:r>
-        <w:rPr>
-          <w:rFonts w:asciiTheme="majorHAnsi" w:hAnsiTheme="majorHAnsi" w:cstheme="majorHAnsi"/>
-          <w:sz w:val="24"/>
-          <w:szCs w:val="24"/>
-        </w:rPr>
-        <w:t>o intuito é que ela fique acima da média</w:t>
-      </w:r>
-      <w:r>
-        <w:rPr>
-          <w:rFonts w:asciiTheme="majorHAnsi" w:hAnsiTheme="majorHAnsi" w:cstheme="majorHAnsi"/>
-          <w:sz w:val="24"/>
-          <w:szCs w:val="24"/>
-        </w:rPr>
-        <w:t xml:space="preserve">, </w:t>
-      </w:r>
-      <w:r>
-        <w:rPr>
-          <w:rFonts w:asciiTheme="majorHAnsi" w:hAnsiTheme="majorHAnsi" w:cstheme="majorHAnsi"/>
-          <w:sz w:val="24"/>
-          <w:szCs w:val="24"/>
-        </w:rPr>
-        <w:t>prevenção de vazamento de informações, avaliação de desempenho</w:t>
-      </w:r>
-      <w:r>
-        <w:rPr>
-          <w:rFonts w:asciiTheme="majorHAnsi" w:hAnsiTheme="majorHAnsi" w:cstheme="majorHAnsi"/>
-          <w:sz w:val="24"/>
-          <w:szCs w:val="24"/>
-        </w:rPr>
-        <w:t xml:space="preserve"> e aumento da eficiência</w:t>
-      </w:r>
-      <w:r>
-        <w:rPr>
-          <w:rFonts w:asciiTheme="majorHAnsi" w:hAnsiTheme="majorHAnsi" w:cstheme="majorHAnsi"/>
-          <w:sz w:val="24"/>
-          <w:szCs w:val="24"/>
-        </w:rPr>
-        <w:t xml:space="preserve">. </w:t>
-      </w:r>
-    </w:p>
-    <w:p>
-      <w:pPr>
-        <w:rPr>
-          <w:rFonts w:asciiTheme="majorHAnsi" w:hAnsiTheme="majorHAnsi" w:cstheme="majorHAnsi"/>
-          <w:sz w:val="24"/>
-          <w:szCs w:val="24"/>
-        </w:rPr>
-      </w:pPr>
-      <w:r>
-        <w:rPr>
-          <w:rFonts w:asciiTheme="majorHAnsi" w:hAnsiTheme="majorHAnsi" w:cstheme="majorHAnsi"/>
-          <w:sz w:val="24"/>
-          <w:szCs w:val="24"/>
-        </w:rPr>
-        <w:t xml:space="preserve">O profissional assim que contratado deverá </w:t>
-      </w:r>
-      <w:r>
-        <w:rPr>
-          <w:rFonts w:asciiTheme="majorHAnsi" w:hAnsiTheme="majorHAnsi" w:cstheme="majorHAnsi"/>
-          <w:sz w:val="24"/>
-          <w:szCs w:val="24"/>
-        </w:rPr>
-        <w:t xml:space="preserve">ser informado sobre as regras e diretrizes, para estarem cientes </w:t>
-      </w:r>
-      <w:r>
-        <w:rPr>
-          <w:rFonts w:asciiTheme="majorHAnsi" w:hAnsiTheme="majorHAnsi" w:cstheme="majorHAnsi"/>
-          <w:sz w:val="24"/>
-          <w:szCs w:val="24"/>
-        </w:rPr>
-        <w:t>sobre as políticas adotadas e também consequências</w:t>
-      </w:r>
-      <w:r>
-        <w:rPr>
-          <w:rFonts w:asciiTheme="majorHAnsi" w:hAnsiTheme="majorHAnsi" w:cstheme="majorHAnsi"/>
-          <w:sz w:val="24"/>
-          <w:szCs w:val="24"/>
-        </w:rPr>
-        <w:t xml:space="preserve">. Importante ressaltar que o monitoramento só </w:t>
-      </w:r>
-      <w:r>
-        <w:rPr>
-          <w:rFonts w:asciiTheme="majorHAnsi" w:hAnsiTheme="majorHAnsi" w:cstheme="majorHAnsi"/>
-          <w:sz w:val="24"/>
-          <w:szCs w:val="24"/>
-        </w:rPr>
-        <w:t>será feito em máquinas fornecidas pela empresa</w:t>
-      </w:r>
-      <w:r>
-        <w:rPr>
-          <w:rFonts w:asciiTheme="majorHAnsi" w:hAnsiTheme="majorHAnsi" w:cstheme="majorHAnsi"/>
-          <w:sz w:val="24"/>
-          <w:szCs w:val="24"/>
+      </w:pPr>
+    </w:p>
+    <w:p>
+      <w:pPr>
+        <w:rPr>
+          <w:rFonts w:cstheme="minorHAnsi"/>
+          <w:sz w:val="28"/>
+          <w:szCs w:val="28"/>
+        </w:rPr>
+      </w:pPr>
+      <w:r>
+        <w:rPr>
+          <w:rFonts w:cstheme="minorHAnsi"/>
+          <w:sz w:val="28"/>
+          <w:szCs w:val="28"/>
+        </w:rPr>
+        <w:t>O</w:t>
+      </w:r>
+      <w:r>
+        <w:rPr>
+          <w:rFonts w:cstheme="minorHAnsi"/>
+          <w:sz w:val="28"/>
+          <w:szCs w:val="28"/>
+        </w:rPr>
+        <w:t>timizar o trabalho remoto, garantindo que o tempo dos colaboradores seja efetivamente direcionado às tarefas da empresa</w:t>
+      </w:r>
+      <w:r>
+        <w:rPr>
+          <w:rFonts w:cstheme="minorHAnsi"/>
+          <w:sz w:val="28"/>
+          <w:szCs w:val="28"/>
+        </w:rPr>
+        <w:t xml:space="preserve"> </w:t>
+      </w:r>
+      <w:r>
+        <w:rPr>
+          <w:rFonts w:cstheme="minorHAnsi"/>
+          <w:sz w:val="28"/>
+          <w:szCs w:val="28"/>
+        </w:rPr>
+        <w:t>9</w:t>
+      </w:r>
+      <w:r>
+        <w:rPr>
+          <w:rFonts w:cstheme="minorHAnsi"/>
+          <w:sz w:val="28"/>
+          <w:szCs w:val="28"/>
+        </w:rPr>
+        <w:t>0</w:t>
+      </w:r>
+      <w:r>
+        <w:rPr>
+          <w:rFonts w:cstheme="minorHAnsi"/>
+          <w:sz w:val="28"/>
+          <w:szCs w:val="28"/>
+        </w:rPr>
+        <w:t>% de</w:t>
+      </w:r>
+      <w:r>
+        <w:rPr>
+          <w:rFonts w:cstheme="minorHAnsi"/>
+          <w:sz w:val="28"/>
+          <w:szCs w:val="28"/>
+        </w:rPr>
+        <w:t xml:space="preserve"> </w:t>
+      </w:r>
+      <w:r>
+        <w:rPr>
+          <w:rFonts w:cstheme="minorHAnsi"/>
+          <w:sz w:val="28"/>
+          <w:szCs w:val="28"/>
+        </w:rPr>
+        <w:t>conformidade</w:t>
+      </w:r>
+      <w:r>
+        <w:rPr>
+          <w:rFonts w:cstheme="minorHAnsi"/>
+          <w:sz w:val="28"/>
+          <w:szCs w:val="28"/>
         </w:rPr>
         <w:t>.</w:t>
       </w:r>
-    </w:p>
-    <w:p>
-      <w:pPr>
-        <w:rPr>
-          <w:rFonts w:asciiTheme="majorHAnsi" w:hAnsiTheme="majorHAnsi" w:cstheme="majorHAnsi"/>
-          <w:sz w:val="24"/>
-          <w:szCs w:val="24"/>
-        </w:rPr>
-      </w:pPr>
-      <w:r>
-        <w:rPr>
-          <w:rFonts w:asciiTheme="majorHAnsi" w:hAnsiTheme="majorHAnsi" w:cstheme="majorHAnsi"/>
-          <w:sz w:val="24"/>
-          <w:szCs w:val="24"/>
-        </w:rPr>
-        <w:t xml:space="preserve">O </w:t>
-      </w:r>
-      <w:r>
-        <w:rPr>
-          <w:rFonts w:asciiTheme="majorHAnsi" w:hAnsiTheme="majorHAnsi" w:cstheme="majorHAnsi"/>
-          <w:sz w:val="24"/>
-          <w:szCs w:val="24"/>
-        </w:rPr>
-        <w:t>monitoramento será feito em tempo real e também</w:t>
-      </w:r>
-      <w:r>
-        <w:rPr>
-          <w:rFonts w:asciiTheme="majorHAnsi" w:hAnsiTheme="majorHAnsi" w:cstheme="majorHAnsi"/>
-          <w:sz w:val="24"/>
-          <w:szCs w:val="24"/>
-        </w:rPr>
-        <w:t xml:space="preserve"> terá</w:t>
-      </w:r>
-      <w:r>
-        <w:rPr>
-          <w:rFonts w:asciiTheme="majorHAnsi" w:hAnsiTheme="majorHAnsi" w:cstheme="majorHAnsi"/>
-          <w:sz w:val="24"/>
-          <w:szCs w:val="24"/>
-        </w:rPr>
-        <w:t xml:space="preserve"> </w:t>
-      </w:r>
-      <w:r>
-        <w:rPr>
-          <w:rFonts w:asciiTheme="majorHAnsi" w:hAnsiTheme="majorHAnsi" w:cstheme="majorHAnsi"/>
-          <w:sz w:val="24"/>
-          <w:szCs w:val="24"/>
-        </w:rPr>
-        <w:t>relatórios</w:t>
-      </w:r>
-      <w:r>
-        <w:rPr>
-          <w:rFonts w:asciiTheme="majorHAnsi" w:hAnsiTheme="majorHAnsi" w:cstheme="majorHAnsi"/>
-          <w:sz w:val="24"/>
-          <w:szCs w:val="24"/>
-        </w:rPr>
-        <w:t xml:space="preserve"> </w:t>
-      </w:r>
-      <w:r>
-        <w:rPr>
-          <w:rFonts w:asciiTheme="majorHAnsi" w:hAnsiTheme="majorHAnsi" w:cstheme="majorHAnsi"/>
-          <w:sz w:val="24"/>
-          <w:szCs w:val="24"/>
-        </w:rPr>
-        <w:t xml:space="preserve">do </w:t>
-      </w:r>
-      <w:r>
-        <w:rPr>
-          <w:rFonts w:asciiTheme="majorHAnsi" w:hAnsiTheme="majorHAnsi" w:cstheme="majorHAnsi"/>
-          <w:sz w:val="24"/>
-          <w:szCs w:val="24"/>
-        </w:rPr>
-        <w:t xml:space="preserve">sistema mais utilizado </w:t>
-      </w:r>
-      <w:r>
-        <w:rPr>
-          <w:rFonts w:asciiTheme="majorHAnsi" w:hAnsiTheme="majorHAnsi" w:cstheme="majorHAnsi"/>
-          <w:sz w:val="24"/>
-          <w:szCs w:val="24"/>
-        </w:rPr>
-        <w:t>em um determinado período</w:t>
-      </w:r>
-      <w:r>
-        <w:rPr>
-          <w:rFonts w:asciiTheme="majorHAnsi" w:hAnsiTheme="majorHAnsi" w:cstheme="majorHAnsi"/>
-          <w:sz w:val="24"/>
-          <w:szCs w:val="24"/>
-        </w:rPr>
-        <w:t xml:space="preserve"> através d</w:t>
-      </w:r>
-      <w:r>
-        <w:rPr>
-          <w:rFonts w:asciiTheme="majorHAnsi" w:hAnsiTheme="majorHAnsi" w:cstheme="majorHAnsi"/>
-          <w:sz w:val="24"/>
-          <w:szCs w:val="24"/>
-        </w:rPr>
-        <w:t>as janelas do sistema</w:t>
-      </w:r>
-      <w:r>
-        <w:rPr>
-          <w:rFonts w:asciiTheme="majorHAnsi" w:hAnsiTheme="majorHAnsi" w:cstheme="majorHAnsi"/>
-          <w:sz w:val="24"/>
-          <w:szCs w:val="24"/>
-        </w:rPr>
-        <w:t>. Em tempo real terá três gráficos na área de dashboard</w:t>
-      </w:r>
-      <w:r>
-        <w:rPr>
-          <w:rFonts w:asciiTheme="majorHAnsi" w:hAnsiTheme="majorHAnsi" w:cstheme="majorHAnsi"/>
-          <w:sz w:val="24"/>
-          <w:szCs w:val="24"/>
-        </w:rPr>
-        <w:t xml:space="preserve">s, informando a quantidade de uso do HD, </w:t>
-      </w:r>
-      <w:r>
-        <w:rPr>
-          <w:rFonts w:asciiTheme="majorHAnsi" w:hAnsiTheme="majorHAnsi" w:cstheme="majorHAnsi"/>
-          <w:sz w:val="24"/>
-          <w:szCs w:val="24"/>
-        </w:rPr>
-        <w:t>Memória e Disco</w:t>
-      </w:r>
-      <w:r>
-        <w:rPr>
-          <w:rFonts w:asciiTheme="majorHAnsi" w:hAnsiTheme="majorHAnsi" w:cstheme="majorHAnsi"/>
-          <w:sz w:val="24"/>
-          <w:szCs w:val="24"/>
-        </w:rPr>
-        <w:t xml:space="preserve">. </w:t>
-      </w:r>
-    </w:p>
-    <w:p>
-      <w:pPr>
-        <w:rPr>
-          <w:rFonts w:asciiTheme="majorHAnsi" w:hAnsiTheme="majorHAnsi" w:cstheme="majorHAnsi"/>
-          <w:sz w:val="24"/>
-          <w:szCs w:val="24"/>
-        </w:rPr>
-      </w:pPr>
-    </w:p>
-    <w:p>
-      <w:pPr>
-        <w:rPr>
-          <w:rFonts w:asciiTheme="majorHAnsi" w:hAnsiTheme="majorHAnsi" w:cstheme="majorHAnsi"/>
-          <w:sz w:val="24"/>
-          <w:szCs w:val="24"/>
-        </w:rPr>
-      </w:pPr>
-    </w:p>
-    <w:p>
-      <w:pPr>
-        <w:rPr>
-          <w:rFonts w:asciiTheme="majorHAnsi" w:hAnsiTheme="majorHAnsi" w:cstheme="majorHAnsi"/>
-          <w:sz w:val="24"/>
-          <w:szCs w:val="24"/>
-        </w:rPr>
-      </w:pPr>
     </w:p>
     <w:sectPr>
       <w:pgSz w:w="11906" w:h="16838"/>
       <w:pgMar w:top="1417" w:right="1701" w:bottom="1417" w:left="1701" w:header="708" w:footer="708" w:gutter="0"/>
+      <w:pgBorders w:offsetFrom="page">
+        <w:top w:val="thinThickSmallGap" w:sz="24" w:space="24" w:color="2F5496" w:themeColor="accent1" w:themeShade="BF"/>
+        <w:left w:val="thinThickSmallGap" w:sz="24" w:space="24" w:color="2F5496" w:themeColor="accent1" w:themeShade="BF"/>
+        <w:bottom w:val="thickThinSmallGap" w:sz="24" w:space="24" w:color="2F5496" w:themeColor="accent1" w:themeShade="BF"/>
+        <w:right w:val="thickThinSmallGap" w:sz="24" w:space="24" w:color="2F5496" w:themeColor="accent1" w:themeShade="BF"/>
+      </w:pgBorders>
       <w:cols w:space="708"/>
       <w:docGrid w:linePitch="360"/>
     </w:sectPr>
@@ -1208,7 +1577,6 @@
   <w:style w:type="character" w:default="1" w:styleId="Fontepargpadro">
     <w:name w:val="Default Paragraph Font"/>
     <w:uiPriority w:val="1"/>
-    <w:semiHidden/>
     <w:unhideWhenUsed/>
   </w:style>
   <w:style w:type="table" w:default="1" w:styleId="Tabelanormal">
@@ -1241,6 +1609,40 @@
     <w:rPr>
       <w:b/>
       <w:bCs/>
+    </w:rPr>
+  </w:style>
+  <w:style w:type="paragraph" w:styleId="Ttulo">
+    <w:name w:val="Title"/>
+    <w:basedOn w:val="Normal"/>
+    <w:next w:val="Normal"/>
+    <w:link w:val="TtuloChar"/>
+    <w:uiPriority w:val="10"/>
+    <w:qFormat/>
+    <w:rsid w:val="009B3D27"/>
+    <w:pPr>
+      <w:spacing w:after="0" w:line="240" w:lineRule="auto"/>
+      <w:contextualSpacing/>
+    </w:pPr>
+    <w:rPr>
+      <w:rFonts w:asciiTheme="majorHAnsi" w:eastAsiaTheme="majorEastAsia" w:hAnsiTheme="majorHAnsi" w:cstheme="majorBidi"/>
+      <w:spacing w:val="-10"/>
+      <w:kern w:val="28"/>
+      <w:sz w:val="56"/>
+      <w:szCs w:val="56"/>
+    </w:rPr>
+  </w:style>
+  <w:style w:type="character" w:customStyle="1" w:styleId="TtuloChar">
+    <w:name w:val="Título Char"/>
+    <w:basedOn w:val="Fontepargpadro"/>
+    <w:link w:val="Ttulo"/>
+    <w:uiPriority w:val="10"/>
+    <w:rsid w:val="009B3D27"/>
+    <w:rPr>
+      <w:rFonts w:asciiTheme="majorHAnsi" w:eastAsiaTheme="majorEastAsia" w:hAnsiTheme="majorHAnsi" w:cstheme="majorBidi"/>
+      <w:spacing w:val="-10"/>
+      <w:kern w:val="28"/>
+      <w:sz w:val="56"/>
+      <w:szCs w:val="56"/>
     </w:rPr>
   </w:style>
 </w:styles>
@@ -1542,23 +1944,6 @@
 </file>
 
 <file path=customXml/item1.xml><?xml version="1.0" encoding="utf-8"?>
-<p:properties xmlns:p="http://schemas.microsoft.com/office/2006/metadata/properties" xmlns:xsi="http://www.w3.org/2001/XMLSchema-instance" xmlns:pc="http://schemas.microsoft.com/office/infopath/2007/PartnerControls">
-  <documentManagement>
-    <_activity xmlns="3e7a52f9-5c66-44a9-86f3-38766607b952" xsi:nil="true"/>
-  </documentManagement>
-</p:properties>
-</file>
-
-<file path=customXml/item2.xml><?xml version="1.0" encoding="utf-8"?>
-<?mso-contentType ?>
-<FormTemplates xmlns="http://schemas.microsoft.com/sharepoint/v3/contenttype/forms">
-  <Display>DocumentLibraryForm</Display>
-  <Edit>DocumentLibraryForm</Edit>
-  <New>DocumentLibraryForm</New>
-</FormTemplates>
-</file>
-
-<file path=customXml/item3.xml><?xml version="1.0" encoding="utf-8"?>
 <ct:contentTypeSchema xmlns:ct="http://schemas.microsoft.com/office/2006/metadata/contentType" xmlns:ma="http://schemas.microsoft.com/office/2006/metadata/properties/metaAttributes" ct:_="" ma:_="" ma:contentTypeName="Document" ma:contentTypeID="0x010100678EE90E01C1554D81095FA0DFA567B7" ma:contentTypeVersion="8" ma:contentTypeDescription="Create a new document." ma:contentTypeScope="" ma:versionID="9a2dd0dc2d1cd372a84e58466791fbbe">
   <xsd:schema xmlns:xsd="http://www.w3.org/2001/XMLSchema" xmlns:xs="http://www.w3.org/2001/XMLSchema" xmlns:p="http://schemas.microsoft.com/office/2006/metadata/properties" xmlns:ns3="3e7a52f9-5c66-44a9-86f3-38766607b952" xmlns:ns4="bba0be46-aa14-4462-94e7-e7f5e4df92a1" targetNamespace="http://schemas.microsoft.com/office/2006/metadata/properties" ma:root="true" ma:fieldsID="5915be0ab519d514ef21e588f4c6d9b8" ns3:_="" ns4:_="">
     <xsd:import namespace="3e7a52f9-5c66-44a9-86f3-38766607b952"/>
@@ -1747,25 +2132,24 @@
 </ct:contentTypeSchema>
 </file>
 
-<file path=customXml/itemProps1.xml><?xml version="1.0" encoding="utf-8"?>
-<ds:datastoreItem xmlns:ds="http://schemas.openxmlformats.org/officeDocument/2006/customXml" ds:itemID="{218CF826-37A1-4694-BA5E-8F83BBAAFA5E}">
-  <ds:schemaRefs>
-    <ds:schemaRef ds:uri="http://schemas.microsoft.com/office/2006/metadata/properties"/>
-    <ds:schemaRef ds:uri="http://schemas.microsoft.com/office/infopath/2007/PartnerControls"/>
-    <ds:schemaRef ds:uri="3e7a52f9-5c66-44a9-86f3-38766607b952"/>
-  </ds:schemaRefs>
-</ds:datastoreItem>
+<file path=customXml/item2.xml><?xml version="1.0" encoding="utf-8"?>
+<?mso-contentType ?>
+<FormTemplates xmlns="http://schemas.microsoft.com/sharepoint/v3/contenttype/forms">
+  <Display>DocumentLibraryForm</Display>
+  <Edit>DocumentLibraryForm</Edit>
+  <New>DocumentLibraryForm</New>
+</FormTemplates>
 </file>
 
-<file path=customXml/itemProps2.xml><?xml version="1.0" encoding="utf-8"?>
-<ds:datastoreItem xmlns:ds="http://schemas.openxmlformats.org/officeDocument/2006/customXml" ds:itemID="{D0E46392-2845-42B3-95F7-004DCE433A9D}">
-  <ds:schemaRefs>
-    <ds:schemaRef ds:uri="http://schemas.microsoft.com/sharepoint/v3/contenttype/forms"/>
-  </ds:schemaRefs>
-</ds:datastoreItem>
+<file path=customXml/item3.xml><?xml version="1.0" encoding="utf-8"?>
+<p:properties xmlns:p="http://schemas.microsoft.com/office/2006/metadata/properties" xmlns:xsi="http://www.w3.org/2001/XMLSchema-instance" xmlns:pc="http://schemas.microsoft.com/office/infopath/2007/PartnerControls">
+  <documentManagement>
+    <_activity xmlns="3e7a52f9-5c66-44a9-86f3-38766607b952" xsi:nil="true"/>
+  </documentManagement>
+</p:properties>
 </file>
 
-<file path=customXml/itemProps3.xml><?xml version="1.0" encoding="utf-8"?>
+<file path=customXml/itemProps1.xml><?xml version="1.0" encoding="utf-8"?>
 <ds:datastoreItem xmlns:ds="http://schemas.openxmlformats.org/officeDocument/2006/customXml" ds:itemID="{4C17E32F-CFB0-436C-AC04-1B26FC8BB697}">
   <ds:schemaRefs>
     <ds:schemaRef ds:uri="http://schemas.microsoft.com/office/2006/metadata/contentType"/>
@@ -1782,4 +2166,22 @@
     <ds:schemaRef ds:uri="http://schemas.microsoft.com/internal/obd"/>
   </ds:schemaRefs>
 </ds:datastoreItem>
+</file>
+
+<file path=customXml/itemProps2.xml><?xml version="1.0" encoding="utf-8"?>
+<ds:datastoreItem xmlns:ds="http://schemas.openxmlformats.org/officeDocument/2006/customXml" ds:itemID="{D0E46392-2845-42B3-95F7-004DCE433A9D}">
+  <ds:schemaRefs>
+    <ds:schemaRef ds:uri="http://schemas.microsoft.com/sharepoint/v3/contenttype/forms"/>
+  </ds:schemaRefs>
+</ds:datastoreItem>
+</file>
+
+<file path=customXml/itemProps3.xml><?xml version="1.0" encoding="utf-8"?>
+<ds:datastoreItem xmlns:ds="http://schemas.openxmlformats.org/officeDocument/2006/customXml" ds:itemID="{218CF826-37A1-4694-BA5E-8F83BBAAFA5E}">
+  <ds:schemaRefs>
+    <ds:schemaRef ds:uri="http://schemas.microsoft.com/office/2006/metadata/properties"/>
+    <ds:schemaRef ds:uri="http://schemas.microsoft.com/office/infopath/2007/PartnerControls"/>
+    <ds:schemaRef ds:uri="3e7a52f9-5c66-44a9-86f3-38766607b952"/>
+  </ds:schemaRefs>
+</ds:datastoreItem>
 </file>
</xml_diff>

<commit_message>
Atualização do objetivo e justifiativa
</commit_message>
<xml_diff>
--- a/Documentação.docx
+++ b/Documentação.docx
@@ -967,78 +967,35 @@
     </w:p>
     <w:p>
       <w:pPr>
-        <w:rPr>
-          <w:rFonts w:cstheme="minorHAnsi"/>
-          <w:sz w:val="28"/>
-          <w:szCs w:val="28"/>
-        </w:rPr>
-      </w:pPr>
-      <w:r>
-        <w:rPr>
-          <w:rFonts w:cstheme="minorHAnsi"/>
-          <w:sz w:val="28"/>
-          <w:szCs w:val="28"/>
-        </w:rPr>
-        <w:t>A NocToramento está comprometida em aprimorar a eficiência e a qualidade do trabalho remoto por meio de um monitoramento inteligente das máquinas dos colaboradores. Nosso objetivo específico é implementar um sistema de monitoramento eficiente que assegure que o tempo de trabalho seja dedicado às tarefas e demandas da empresa.</w:t>
-      </w:r>
-    </w:p>
-    <w:p>
-      <w:pPr>
-        <w:rPr>
-          <w:rFonts w:cstheme="minorHAnsi"/>
-          <w:sz w:val="28"/>
-          <w:szCs w:val="28"/>
-        </w:rPr>
-      </w:pPr>
-      <w:r>
-        <w:rPr>
-          <w:rFonts w:cstheme="minorHAnsi"/>
-          <w:sz w:val="28"/>
-          <w:szCs w:val="28"/>
-        </w:rPr>
-        <w:t>Para mensurar nosso sucesso, estabelecemos a meta de alcançar uma taxa de conformidade de 95% ou superior nas verificações de utilização adequada das máquinas, por meio de relatórios regulares. Reconhecemos a importância de um monitoramento não intrusivo e respeitoso à privacidade dos colaboradores. Assim, buscamos desenvolver e implementar um software acessível que forneça informações valiosas sem comprometer a confidencialidade.</w:t>
-      </w:r>
-    </w:p>
-    <w:p>
-      <w:pPr>
-        <w:rPr>
-          <w:rFonts w:cstheme="minorHAnsi"/>
-          <w:sz w:val="28"/>
-          <w:szCs w:val="28"/>
-        </w:rPr>
-      </w:pPr>
-      <w:r>
-        <w:rPr>
-          <w:rFonts w:cstheme="minorHAnsi"/>
-          <w:sz w:val="28"/>
-          <w:szCs w:val="28"/>
-        </w:rPr>
-        <w:t>Nossa iniciativa visa não apenas a conformidade, mas também a relevância. Queremos garantir que o tempo de trabalho seja direcionado para tarefas relacionadas às demandas da empresa, promovendo a eficiência global e a entrega pontual de projetos.</w:t>
-      </w:r>
-    </w:p>
-    <w:p>
-      <w:pPr>
-        <w:rPr>
-          <w:rFonts w:cstheme="minorHAnsi"/>
-          <w:sz w:val="28"/>
-          <w:szCs w:val="28"/>
-        </w:rPr>
-      </w:pPr>
-      <w:r>
-        <w:rPr>
-          <w:rFonts w:cstheme="minorHAnsi"/>
-          <w:sz w:val="28"/>
-          <w:szCs w:val="28"/>
-        </w:rPr>
-        <w:t>Para alcançar esse objetivo ambicioso, estabelecemos um prazo claro. Planejamos implementar o sistema de monitoramento até o final do próximo trimestre e realizar avaliações periódicas para ajustes e melhorias contínuas. Na NocToramento, acreditamos que esse enfoque estratégico contribuirá significativamente para aprimorar a produtividade e a qualidade do trabalho remoto, fortalecendo nossa posição como líderes no monitoramento inteligente.</w:t>
-      </w:r>
-    </w:p>
-    <w:p>
-      <w:pPr>
-        <w:rPr>
-          <w:rFonts w:asciiTheme="majorHAnsi" w:hAnsiTheme="majorHAnsi" w:cstheme="majorHAnsi"/>
-          <w:sz w:val="24"/>
-          <w:szCs w:val="24"/>
+        <w:pStyle w:val="Ttulo"/>
+        <w:rPr>
+          <w:rFonts w:asciiTheme="minorHAnsi" w:eastAsiaTheme="minorHAnsi" w:hAnsiTheme="minorHAnsi" w:cstheme="minorHAnsi"/>
+          <w:spacing w:val="0"/>
+          <w:kern w:val="2"/>
+          <w:sz w:val="28"/>
+          <w:szCs w:val="28"/>
+        </w:rPr>
+      </w:pPr>
+      <w:r>
+        <w:rPr>
+          <w:rFonts w:asciiTheme="minorHAnsi" w:eastAsiaTheme="minorHAnsi" w:hAnsiTheme="minorHAnsi" w:cstheme="minorHAnsi"/>
+          <w:spacing w:val="0"/>
+          <w:kern w:val="2"/>
+          <w:sz w:val="28"/>
+          <w:szCs w:val="28"/>
+        </w:rPr>
+        <w:t>O projeto tem como principal objetivo assegurar o funcionamento ideal das máquinas dos funcionários em regime de home office, possibilitando a realização eficiente de suas atividades diárias. Será implementado um sistema de monitoramento abrangente para capturar dados sobre o estado operacional das máquinas, incluindo problemas técnicos e desempenho do sistema. Métricas claras serão estabelecidas para avaliar o desempenho das máquinas, tempo de inatividade e questões técnicas, além do registro do progresso técnico dos colaboradores para análise ao longo do tempo. Serão utilizadas ferramentas de monitoramento acessíveis e compatíveis com a infraestrutura existente da empresa, com critérios realistas e alcançáveis para promover uma abordagem equilibrada e eficaz. Reconhece-se a importância do monitoramento das máquinas dos funcionários remotos para garantir eficiência operacional e desenvolvimento técnico contínuo da equipe. Um cronograma claro será estabelecido para a implementação do sistema de monitoramento, visando conclusão em três meses, com avaliações regulares do desempenho e desenvolvimento técnico dos colaboradores a cada trimestre. O objetivo é criar um ambiente de trabalho remoto mais eficiente e produtivo, promovendo o crescimento e desenvolvimento contínuo dos colaboradores para o sucesso global da empresa.</w:t>
+      </w:r>
+    </w:p>
+    <w:p>
+      <w:pPr>
+        <w:pStyle w:val="Ttulo"/>
+        <w:rPr>
+          <w:rFonts w:asciiTheme="minorHAnsi" w:eastAsiaTheme="minorHAnsi" w:hAnsiTheme="minorHAnsi" w:cstheme="minorHAnsi"/>
+          <w:spacing w:val="0"/>
+          <w:kern w:val="2"/>
+          <w:sz w:val="28"/>
+          <w:szCs w:val="28"/>
         </w:rPr>
       </w:pPr>
     </w:p>
@@ -1063,7 +1020,6 @@
           <w:sz w:val="72"/>
           <w:szCs w:val="72"/>
         </w:rPr>
-        <w:lastRenderedPageBreak/>
         <w:t>Justificativa</w:t>
       </w:r>
     </w:p>
@@ -1098,55 +1054,23 @@
           <w:sz w:val="28"/>
           <w:szCs w:val="28"/>
         </w:rPr>
-        <w:t>timizar o trabalho remoto, garantindo que o tempo dos colaboradores seja efetivamente direcionado às tarefas da empresa</w:t>
-      </w:r>
-      <w:r>
-        <w:rPr>
-          <w:rFonts w:cstheme="minorHAnsi"/>
-          <w:sz w:val="28"/>
-          <w:szCs w:val="28"/>
-        </w:rPr>
-        <w:t xml:space="preserve"> </w:t>
-      </w:r>
-      <w:r>
-        <w:rPr>
-          <w:rFonts w:cstheme="minorHAnsi"/>
-          <w:sz w:val="28"/>
-          <w:szCs w:val="28"/>
-        </w:rPr>
-        <w:t>9</w:t>
-      </w:r>
-      <w:r>
-        <w:rPr>
-          <w:rFonts w:cstheme="minorHAnsi"/>
-          <w:sz w:val="28"/>
-          <w:szCs w:val="28"/>
-        </w:rPr>
-        <w:t>0</w:t>
-      </w:r>
-      <w:r>
-        <w:rPr>
-          <w:rFonts w:cstheme="minorHAnsi"/>
-          <w:sz w:val="28"/>
-          <w:szCs w:val="28"/>
-        </w:rPr>
-        <w:t>% de</w:t>
-      </w:r>
-      <w:r>
-        <w:rPr>
-          <w:rFonts w:cstheme="minorHAnsi"/>
-          <w:sz w:val="28"/>
-          <w:szCs w:val="28"/>
-        </w:rPr>
-        <w:t xml:space="preserve"> </w:t>
-      </w:r>
-      <w:r>
-        <w:rPr>
-          <w:rFonts w:cstheme="minorHAnsi"/>
-          <w:sz w:val="28"/>
-          <w:szCs w:val="28"/>
-        </w:rPr>
-        <w:t>conformidade</w:t>
+        <w:t>timizar o trabalho remoto</w:t>
+      </w:r>
+      <w:r>
+        <w:rPr>
+          <w:rFonts w:cstheme="minorHAnsi"/>
+          <w:sz w:val="28"/>
+          <w:szCs w:val="28"/>
+        </w:rPr>
+        <w:t>,</w:t>
+      </w:r>
+      <w:r>
+        <w:rPr>
+          <w:rFonts w:cstheme="minorHAnsi"/>
+          <w:sz w:val="28"/>
+          <w:szCs w:val="28"/>
+        </w:rPr>
+        <w:t xml:space="preserve"> garantindo o funcionamento das maquinas e a melhora no desempenho e aprendizado do colaborador em 80%</w:t>
       </w:r>
       <w:r>
         <w:rPr>
@@ -1577,6 +1501,7 @@
   <w:style w:type="character" w:default="1" w:styleId="Fontepargpadro">
     <w:name w:val="Default Paragraph Font"/>
     <w:uiPriority w:val="1"/>
+    <w:semiHidden/>
     <w:unhideWhenUsed/>
   </w:style>
   <w:style w:type="table" w:default="1" w:styleId="Tabelanormal">
@@ -1944,6 +1869,23 @@
 </file>
 
 <file path=customXml/item1.xml><?xml version="1.0" encoding="utf-8"?>
+<p:properties xmlns:p="http://schemas.microsoft.com/office/2006/metadata/properties" xmlns:xsi="http://www.w3.org/2001/XMLSchema-instance" xmlns:pc="http://schemas.microsoft.com/office/infopath/2007/PartnerControls">
+  <documentManagement>
+    <_activity xmlns="3e7a52f9-5c66-44a9-86f3-38766607b952" xsi:nil="true"/>
+  </documentManagement>
+</p:properties>
+</file>
+
+<file path=customXml/item2.xml><?xml version="1.0" encoding="utf-8"?>
+<?mso-contentType ?>
+<FormTemplates xmlns="http://schemas.microsoft.com/sharepoint/v3/contenttype/forms">
+  <Display>DocumentLibraryForm</Display>
+  <Edit>DocumentLibraryForm</Edit>
+  <New>DocumentLibraryForm</New>
+</FormTemplates>
+</file>
+
+<file path=customXml/item3.xml><?xml version="1.0" encoding="utf-8"?>
 <ct:contentTypeSchema xmlns:ct="http://schemas.microsoft.com/office/2006/metadata/contentType" xmlns:ma="http://schemas.microsoft.com/office/2006/metadata/properties/metaAttributes" ct:_="" ma:_="" ma:contentTypeName="Document" ma:contentTypeID="0x010100678EE90E01C1554D81095FA0DFA567B7" ma:contentTypeVersion="8" ma:contentTypeDescription="Create a new document." ma:contentTypeScope="" ma:versionID="9a2dd0dc2d1cd372a84e58466791fbbe">
   <xsd:schema xmlns:xsd="http://www.w3.org/2001/XMLSchema" xmlns:xs="http://www.w3.org/2001/XMLSchema" xmlns:p="http://schemas.microsoft.com/office/2006/metadata/properties" xmlns:ns3="3e7a52f9-5c66-44a9-86f3-38766607b952" xmlns:ns4="bba0be46-aa14-4462-94e7-e7f5e4df92a1" targetNamespace="http://schemas.microsoft.com/office/2006/metadata/properties" ma:root="true" ma:fieldsID="5915be0ab519d514ef21e588f4c6d9b8" ns3:_="" ns4:_="">
     <xsd:import namespace="3e7a52f9-5c66-44a9-86f3-38766607b952"/>
@@ -2132,24 +2074,25 @@
 </ct:contentTypeSchema>
 </file>
 
-<file path=customXml/item2.xml><?xml version="1.0" encoding="utf-8"?>
-<?mso-contentType ?>
-<FormTemplates xmlns="http://schemas.microsoft.com/sharepoint/v3/contenttype/forms">
-  <Display>DocumentLibraryForm</Display>
-  <Edit>DocumentLibraryForm</Edit>
-  <New>DocumentLibraryForm</New>
-</FormTemplates>
+<file path=customXml/itemProps1.xml><?xml version="1.0" encoding="utf-8"?>
+<ds:datastoreItem xmlns:ds="http://schemas.openxmlformats.org/officeDocument/2006/customXml" ds:itemID="{218CF826-37A1-4694-BA5E-8F83BBAAFA5E}">
+  <ds:schemaRefs>
+    <ds:schemaRef ds:uri="http://schemas.microsoft.com/office/2006/metadata/properties"/>
+    <ds:schemaRef ds:uri="http://schemas.microsoft.com/office/infopath/2007/PartnerControls"/>
+    <ds:schemaRef ds:uri="3e7a52f9-5c66-44a9-86f3-38766607b952"/>
+  </ds:schemaRefs>
+</ds:datastoreItem>
 </file>
 
-<file path=customXml/item3.xml><?xml version="1.0" encoding="utf-8"?>
-<p:properties xmlns:p="http://schemas.microsoft.com/office/2006/metadata/properties" xmlns:xsi="http://www.w3.org/2001/XMLSchema-instance" xmlns:pc="http://schemas.microsoft.com/office/infopath/2007/PartnerControls">
-  <documentManagement>
-    <_activity xmlns="3e7a52f9-5c66-44a9-86f3-38766607b952" xsi:nil="true"/>
-  </documentManagement>
-</p:properties>
+<file path=customXml/itemProps2.xml><?xml version="1.0" encoding="utf-8"?>
+<ds:datastoreItem xmlns:ds="http://schemas.openxmlformats.org/officeDocument/2006/customXml" ds:itemID="{D0E46392-2845-42B3-95F7-004DCE433A9D}">
+  <ds:schemaRefs>
+    <ds:schemaRef ds:uri="http://schemas.microsoft.com/sharepoint/v3/contenttype/forms"/>
+  </ds:schemaRefs>
+</ds:datastoreItem>
 </file>
 
-<file path=customXml/itemProps1.xml><?xml version="1.0" encoding="utf-8"?>
+<file path=customXml/itemProps3.xml><?xml version="1.0" encoding="utf-8"?>
 <ds:datastoreItem xmlns:ds="http://schemas.openxmlformats.org/officeDocument/2006/customXml" ds:itemID="{4C17E32F-CFB0-436C-AC04-1B26FC8BB697}">
   <ds:schemaRefs>
     <ds:schemaRef ds:uri="http://schemas.microsoft.com/office/2006/metadata/contentType"/>
@@ -2166,22 +2109,4 @@
     <ds:schemaRef ds:uri="http://schemas.microsoft.com/internal/obd"/>
   </ds:schemaRefs>
 </ds:datastoreItem>
-</file>
-
-<file path=customXml/itemProps2.xml><?xml version="1.0" encoding="utf-8"?>
-<ds:datastoreItem xmlns:ds="http://schemas.openxmlformats.org/officeDocument/2006/customXml" ds:itemID="{D0E46392-2845-42B3-95F7-004DCE433A9D}">
-  <ds:schemaRefs>
-    <ds:schemaRef ds:uri="http://schemas.microsoft.com/sharepoint/v3/contenttype/forms"/>
-  </ds:schemaRefs>
-</ds:datastoreItem>
-</file>
-
-<file path=customXml/itemProps3.xml><?xml version="1.0" encoding="utf-8"?>
-<ds:datastoreItem xmlns:ds="http://schemas.openxmlformats.org/officeDocument/2006/customXml" ds:itemID="{218CF826-37A1-4694-BA5E-8F83BBAAFA5E}">
-  <ds:schemaRefs>
-    <ds:schemaRef ds:uri="http://schemas.microsoft.com/office/2006/metadata/properties"/>
-    <ds:schemaRef ds:uri="http://schemas.microsoft.com/office/infopath/2007/PartnerControls"/>
-    <ds:schemaRef ds:uri="3e7a52f9-5c66-44a9-86f3-38766607b952"/>
-  </ds:schemaRefs>
-</ds:datastoreItem>
 </file>
</xml_diff>

<commit_message>
Documentaçao atualizada com PBL
</commit_message>
<xml_diff>
--- a/Documentação.docx
+++ b/Documentação.docx
@@ -87,7 +87,7 @@
           <w:szCs w:val="72"/>
         </w:rPr>
         <w:drawing>
-          <wp:inline distT="0" distB="0" distL="0" distR="0" wp14:anchorId="6AE1D2C3" wp14:editId="13B5D9F5">
+          <wp:inline distT="0" distB="0" distL="0" distR="0" wp14:anchorId="6AE1D2C3" wp14:editId="1CD85237">
             <wp:extent cx="4940118" cy="825470"/>
             <wp:effectExtent l="0" t="0" r="0" b="0"/>
             <wp:docPr id="702128240" name="Imagem 1" descr="Uma imagem contendo objeto, relógio&#10;&#10;Descrição gerada automaticamente"/>
@@ -148,8 +148,6 @@
           <w:b/>
           <w:bCs/>
           <w:color w:val="FFFFFF" w:themeColor="background1"/>
-          <w:sz w:val="26"/>
-          <w:szCs w:val="26"/>
         </w:rPr>
       </w:pPr>
       <w:r>
@@ -158,8 +156,6 @@
           <w:b/>
           <w:bCs/>
           <w:color w:val="FFFFFF" w:themeColor="background1"/>
-          <w:sz w:val="26"/>
-          <w:szCs w:val="26"/>
         </w:rPr>
         <w:t xml:space="preserve">CENTRAL DE </w:t>
       </w:r>
@@ -169,8 +165,6 @@
           <w:b/>
           <w:bCs/>
           <w:color w:val="FFFFFF" w:themeColor="background1"/>
-          <w:sz w:val="26"/>
-          <w:szCs w:val="26"/>
         </w:rPr>
         <w:t xml:space="preserve">MONITORAMENTO </w:t>
       </w:r>
@@ -180,10 +174,8 @@
           <w:b/>
           <w:bCs/>
           <w:color w:val="FFFFFF" w:themeColor="background1"/>
-          <w:sz w:val="26"/>
-          <w:szCs w:val="26"/>
-        </w:rPr>
-        <w:t xml:space="preserve">DE HARDWARE </w:t>
+        </w:rPr>
+        <w:t xml:space="preserve">DE </w:t>
       </w:r>
       <w:r>
         <w:rPr>
@@ -191,10 +183,26 @@
           <w:b/>
           <w:bCs/>
           <w:color w:val="FFFFFF" w:themeColor="background1"/>
-          <w:sz w:val="26"/>
-          <w:szCs w:val="26"/>
-        </w:rPr>
-        <w:t>-----</w:t>
+        </w:rPr>
+        <w:t>HARDWARE COM</w:t>
+      </w:r>
+      <w:r>
+        <w:rPr>
+          <w:rFonts w:ascii="Times New Roman" w:eastAsia="Times New Roman" w:hAnsi="Times New Roman" w:cs="Times New Roman"/>
+          <w:b/>
+          <w:bCs/>
+          <w:color w:val="FFFFFF" w:themeColor="background1"/>
+        </w:rPr>
+        <w:t xml:space="preserve"> O OBJETIVO DE AUMENTAR O</w:t>
+      </w:r>
+      <w:r>
+        <w:rPr>
+          <w:rFonts w:ascii="Times New Roman" w:eastAsia="Times New Roman" w:hAnsi="Times New Roman" w:cs="Times New Roman"/>
+          <w:b/>
+          <w:bCs/>
+          <w:color w:val="FFFFFF" w:themeColor="background1"/>
+        </w:rPr>
+        <w:t xml:space="preserve"> DESEMPENHO E A EFICIÊNCIA OPERACIONAL DE NOTEBOOKS DURANTE O HOME-OFFICE </w:t>
       </w:r>
     </w:p>
     <w:p>
@@ -242,21 +250,27 @@
     </w:p>
     <w:p>
       <w:pPr>
-        <w:pStyle w:val="Ttulo"/>
-        <w:rPr>
-          <w:rFonts w:asciiTheme="minorHAnsi" w:hAnsiTheme="minorHAnsi" w:cstheme="minorHAnsi"/>
-          <w:sz w:val="72"/>
-          <w:szCs w:val="72"/>
-        </w:rPr>
-      </w:pPr>
-    </w:p>
-    <w:p>
-      <w:pPr>
-        <w:pStyle w:val="Ttulo"/>
-        <w:rPr>
-          <w:rFonts w:asciiTheme="minorHAnsi" w:hAnsiTheme="minorHAnsi" w:cstheme="minorHAnsi"/>
-          <w:sz w:val="72"/>
-          <w:szCs w:val="72"/>
+        <w:spacing w:line="360" w:lineRule="auto"/>
+        <w:rPr>
+          <w:rFonts w:ascii="Times New Roman" w:eastAsia="Times New Roman" w:hAnsi="Times New Roman" w:cs="Times New Roman"/>
+          <w:b/>
+          <w:bCs/>
+          <w:color w:val="FFFFFF" w:themeColor="background1"/>
+          <w:sz w:val="24"/>
+          <w:szCs w:val="24"/>
+        </w:rPr>
+      </w:pPr>
+    </w:p>
+    <w:p>
+      <w:pPr>
+        <w:spacing w:line="360" w:lineRule="auto"/>
+        <w:rPr>
+          <w:rFonts w:ascii="Times New Roman" w:eastAsia="Times New Roman" w:hAnsi="Times New Roman" w:cs="Times New Roman"/>
+          <w:b/>
+          <w:bCs/>
+          <w:color w:val="FFFFFF" w:themeColor="background1"/>
+          <w:sz w:val="24"/>
+          <w:szCs w:val="24"/>
         </w:rPr>
       </w:pPr>
     </w:p>
@@ -1197,13 +1211,9 @@
           <w:sz w:val="24"/>
           <w:szCs w:val="24"/>
         </w:rPr>
-        <w:t>......................9</w:t>
-      </w:r>
-    </w:p>
-    <w:p/>
-    <w:p>
-      <w:pPr>
-        <w:pStyle w:val="Ttulo"/>
+        <w:t>......................</w:t>
+      </w:r>
+      <w:r>
         <w:rPr>
           <w:rFonts w:asciiTheme="minorHAnsi" w:eastAsiaTheme="minorHAnsi" w:hAnsiTheme="minorHAnsi" w:cstheme="minorHAnsi"/>
           <w:spacing w:val="0"/>
@@ -1211,8 +1221,10 @@
           <w:sz w:val="24"/>
           <w:szCs w:val="24"/>
         </w:rPr>
-      </w:pPr>
-    </w:p>
+        <w:t>6</w:t>
+      </w:r>
+    </w:p>
+    <w:p/>
     <w:p>
       <w:pPr>
         <w:pStyle w:val="Ttulo"/>
@@ -1224,7 +1236,10 @@
           <w:szCs w:val="24"/>
         </w:rPr>
       </w:pPr>
-      <w:r>
+    </w:p>
+    <w:p>
+      <w:pPr>
+        <w:pStyle w:val="Ttulo"/>
         <w:rPr>
           <w:rFonts w:asciiTheme="minorHAnsi" w:eastAsiaTheme="minorHAnsi" w:hAnsiTheme="minorHAnsi" w:cstheme="minorHAnsi"/>
           <w:spacing w:val="0"/>
@@ -1232,8 +1247,7 @@
           <w:sz w:val="24"/>
           <w:szCs w:val="24"/>
         </w:rPr>
-        <w:t>OBJETIVOS......................................................................................</w:t>
-      </w:r>
+      </w:pPr>
       <w:r>
         <w:rPr>
           <w:rFonts w:asciiTheme="minorHAnsi" w:eastAsiaTheme="minorHAnsi" w:hAnsiTheme="minorHAnsi" w:cstheme="minorHAnsi"/>
@@ -1242,7 +1256,7 @@
           <w:sz w:val="24"/>
           <w:szCs w:val="24"/>
         </w:rPr>
-        <w:t>..</w:t>
+        <w:t>OBJETIVOS......................................................................................</w:t>
       </w:r>
       <w:r>
         <w:rPr>
@@ -1252,13 +1266,9 @@
           <w:sz w:val="24"/>
           <w:szCs w:val="24"/>
         </w:rPr>
-        <w:t>..............................10</w:t>
-      </w:r>
-    </w:p>
-    <w:p/>
-    <w:p>
-      <w:pPr>
-        <w:pStyle w:val="Ttulo"/>
+        <w:t>..</w:t>
+      </w:r>
+      <w:r>
         <w:rPr>
           <w:rFonts w:asciiTheme="minorHAnsi" w:eastAsiaTheme="minorHAnsi" w:hAnsiTheme="minorHAnsi" w:cstheme="minorHAnsi"/>
           <w:spacing w:val="0"/>
@@ -1266,11 +1276,9 @@
           <w:sz w:val="24"/>
           <w:szCs w:val="24"/>
         </w:rPr>
-      </w:pPr>
-    </w:p>
-    <w:p>
-      <w:pPr>
-        <w:pStyle w:val="Ttulo"/>
+        <w:t>..............................</w:t>
+      </w:r>
+      <w:r>
         <w:rPr>
           <w:rFonts w:asciiTheme="minorHAnsi" w:eastAsiaTheme="minorHAnsi" w:hAnsiTheme="minorHAnsi" w:cstheme="minorHAnsi"/>
           <w:spacing w:val="0"/>
@@ -1278,7 +1286,8 @@
           <w:sz w:val="24"/>
           <w:szCs w:val="24"/>
         </w:rPr>
-      </w:pPr>
+        <w:t>.</w:t>
+      </w:r>
       <w:r>
         <w:rPr>
           <w:rFonts w:asciiTheme="minorHAnsi" w:eastAsiaTheme="minorHAnsi" w:hAnsiTheme="minorHAnsi" w:cstheme="minorHAnsi"/>
@@ -1287,9 +1296,12 @@
           <w:sz w:val="24"/>
           <w:szCs w:val="24"/>
         </w:rPr>
-        <w:t>ESCOPO...........................................................................................</w:t>
-      </w:r>
-      <w:r>
+        <w:t>.7</w:t>
+      </w:r>
+    </w:p>
+    <w:p>
+      <w:pPr>
+        <w:pStyle w:val="Ttulo"/>
         <w:rPr>
           <w:rFonts w:asciiTheme="minorHAnsi" w:eastAsiaTheme="minorHAnsi" w:hAnsiTheme="minorHAnsi" w:cstheme="minorHAnsi"/>
           <w:spacing w:val="0"/>
@@ -1297,9 +1309,12 @@
           <w:sz w:val="24"/>
           <w:szCs w:val="24"/>
         </w:rPr>
-        <w:t>.</w:t>
-      </w:r>
-      <w:r>
+      </w:pPr>
+    </w:p>
+    <w:p/>
+    <w:p>
+      <w:pPr>
+        <w:pStyle w:val="Ttulo"/>
         <w:rPr>
           <w:rFonts w:asciiTheme="minorHAnsi" w:eastAsiaTheme="minorHAnsi" w:hAnsiTheme="minorHAnsi" w:cstheme="minorHAnsi"/>
           <w:spacing w:val="0"/>
@@ -1307,12 +1322,8 @@
           <w:sz w:val="24"/>
           <w:szCs w:val="24"/>
         </w:rPr>
-        <w:t xml:space="preserve">...............................11 </w:t>
-      </w:r>
-    </w:p>
-    <w:p>
-      <w:pPr>
-        <w:pStyle w:val="Ttulo"/>
+      </w:pPr>
+      <w:r>
         <w:rPr>
           <w:rFonts w:asciiTheme="minorHAnsi" w:eastAsiaTheme="minorHAnsi" w:hAnsiTheme="minorHAnsi" w:cstheme="minorHAnsi"/>
           <w:spacing w:val="0"/>
@@ -1320,12 +1331,9 @@
           <w:sz w:val="24"/>
           <w:szCs w:val="24"/>
         </w:rPr>
-      </w:pPr>
-    </w:p>
-    <w:p/>
-    <w:p>
-      <w:pPr>
-        <w:pStyle w:val="Ttulo"/>
+        <w:t>PRODUCT BACKLOG........................................................................................................</w:t>
+      </w:r>
+      <w:r>
         <w:rPr>
           <w:rFonts w:asciiTheme="minorHAnsi" w:eastAsiaTheme="minorHAnsi" w:hAnsiTheme="minorHAnsi" w:cstheme="minorHAnsi"/>
           <w:spacing w:val="0"/>
@@ -1333,7 +1341,8 @@
           <w:sz w:val="24"/>
           <w:szCs w:val="24"/>
         </w:rPr>
-      </w:pPr>
+        <w:t>.</w:t>
+      </w:r>
       <w:r>
         <w:rPr>
           <w:rFonts w:asciiTheme="minorHAnsi" w:eastAsiaTheme="minorHAnsi" w:hAnsiTheme="minorHAnsi" w:cstheme="minorHAnsi"/>
@@ -1342,27 +1351,10 @@
           <w:sz w:val="24"/>
           <w:szCs w:val="24"/>
         </w:rPr>
-        <w:t>PRODUCT BACKLOG........................................................................................................14</w:t>
+        <w:t>.8</w:t>
       </w:r>
     </w:p>
     <w:p/>
-    <w:p/>
-    <w:p>
-      <w:pPr>
-        <w:rPr>
-          <w:sz w:val="24"/>
-          <w:szCs w:val="24"/>
-        </w:rPr>
-      </w:pPr>
-      <w:r>
-        <w:rPr>
-          <w:rFonts w:cstheme="minorHAnsi"/>
-          <w:sz w:val="24"/>
-          <w:szCs w:val="24"/>
-        </w:rPr>
-        <w:t>SPRINT BACKLOG............................................................................................................14</w:t>
-      </w:r>
-    </w:p>
     <w:p>
       <w:pPr>
         <w:pStyle w:val="Ttulo"/>
@@ -1409,32 +1401,6 @@
           <w:sz w:val="72"/>
           <w:szCs w:val="72"/>
         </w:rPr>
-        <w:br w:type="page"/>
-      </w:r>
-    </w:p>
-    <w:p>
-      <w:pPr>
-        <w:rPr>
-          <w:rFonts w:eastAsiaTheme="majorEastAsia" w:cstheme="minorHAnsi"/>
-          <w:b/>
-          <w:bCs/>
-          <w:color w:val="2E74B5" w:themeColor="accent5" w:themeShade="BF"/>
-          <w:spacing w:val="-10"/>
-          <w:kern w:val="28"/>
-          <w:sz w:val="72"/>
-          <w:szCs w:val="72"/>
-        </w:rPr>
-      </w:pPr>
-      <w:r>
-        <w:rPr>
-          <w:rFonts w:cstheme="minorHAnsi"/>
-          <w:b/>
-          <w:bCs/>
-          <w:color w:val="2E74B5" w:themeColor="accent5" w:themeShade="BF"/>
-          <w:sz w:val="72"/>
-          <w:szCs w:val="72"/>
-        </w:rPr>
-        <w:lastRenderedPageBreak/>
         <w:br w:type="page"/>
       </w:r>
     </w:p>
@@ -2482,17 +2448,6 @@
         <w:lastRenderedPageBreak/>
         <w:t>Objetivo</w:t>
       </w:r>
-      <w:r>
-        <w:rPr>
-          <w:rFonts w:cstheme="majorHAnsi"/>
-          <w:b/>
-          <w:bCs/>
-          <w:color w:val="00E3DE"/>
-          <w:sz w:val="48"/>
-          <w:szCs w:val="48"/>
-        </w:rPr>
-        <w:t>s</w:t>
-      </w:r>
     </w:p>
     <w:p>
       <w:pPr>
@@ -2544,8 +2499,8 @@
       <w:r>
         <w:rPr>
           <w:rFonts w:cstheme="minorHAnsi"/>
-          <w:sz w:val="28"/>
-          <w:szCs w:val="28"/>
+          <w:sz w:val="24"/>
+          <w:szCs w:val="24"/>
         </w:rPr>
         <w:br w:type="page"/>
       </w:r>
@@ -2568,1400 +2523,77 @@
           <w:rFonts w:cstheme="majorHAnsi"/>
           <w:b/>
           <w:bCs/>
+          <w:noProof/>
           <w:color w:val="00E3DE"/>
           <w:sz w:val="44"/>
           <w:szCs w:val="44"/>
         </w:rPr>
         <w:lastRenderedPageBreak/>
-        <w:t>Escopo</w:t>
-      </w:r>
-    </w:p>
-    <w:p>
-      <w:pPr>
-        <w:jc w:val="center"/>
-        <w:rPr>
-          <w:rFonts w:asciiTheme="majorHAnsi" w:hAnsiTheme="majorHAnsi" w:cstheme="majorHAnsi"/>
-          <w:b/>
-          <w:bCs/>
-          <w:sz w:val="28"/>
-          <w:szCs w:val="28"/>
-        </w:rPr>
-      </w:pPr>
-    </w:p>
-    <w:p>
-      <w:pPr>
-        <w:rPr>
-          <w:rFonts w:cstheme="minorHAnsi"/>
-          <w:sz w:val="24"/>
-          <w:szCs w:val="24"/>
-        </w:rPr>
-      </w:pPr>
-      <w:r>
-        <w:rPr>
-          <w:rFonts w:cstheme="minorHAnsi"/>
-          <w:sz w:val="24"/>
-          <w:szCs w:val="24"/>
-        </w:rPr>
-        <w:t xml:space="preserve">- Descrição resumida do projeto: Desenvolver um website institucional contendo área de cadastro, login do usuário, calculadora e com aplicação web integrada para monitoramento das métricas de temperatura e umidade do transporte e armazenamento de termolábeis captadas através de sensores e </w:t>
+        <w:drawing>
+          <wp:anchor distT="0" distB="0" distL="114300" distR="114300" simplePos="0" relativeHeight="251658240" behindDoc="0" locked="0" layoutInCell="1" allowOverlap="1" wp14:anchorId="2D3BD965" wp14:editId="1DFB5207">
+            <wp:simplePos x="0" y="0"/>
+            <wp:positionH relativeFrom="margin">
+              <wp:align>center</wp:align>
+            </wp:positionH>
+            <wp:positionV relativeFrom="paragraph">
+              <wp:posOffset>463550</wp:posOffset>
+            </wp:positionV>
+            <wp:extent cx="6134100" cy="8410575"/>
+            <wp:effectExtent l="0" t="0" r="0" b="9525"/>
+            <wp:wrapNone/>
+            <wp:docPr id="999165137" name="Imagem 3"/>
+            <wp:cNvGraphicFramePr>
+              <a:graphicFrameLocks xmlns:a="http://schemas.openxmlformats.org/drawingml/2006/main" noChangeAspect="1"/>
+            </wp:cNvGraphicFramePr>
+            <a:graphic xmlns:a="http://schemas.openxmlformats.org/drawingml/2006/main">
+              <a:graphicData uri="http://schemas.openxmlformats.org/drawingml/2006/picture">
+                <pic:pic xmlns:pic="http://schemas.openxmlformats.org/drawingml/2006/picture">
+                  <pic:nvPicPr>
+                    <pic:cNvPr id="0" name="Picture 3"/>
+                    <pic:cNvPicPr>
+                      <a:picLocks noChangeAspect="1" noChangeArrowheads="1"/>
+                    </pic:cNvPicPr>
+                  </pic:nvPicPr>
+                  <pic:blipFill>
+                    <a:blip r:embed="rId13">
+                      <a:extLst>
+                        <a:ext uri="{28A0092B-C50C-407E-A947-70E740481C1C}">
+                          <a14:useLocalDpi xmlns:a14="http://schemas.microsoft.com/office/drawing/2010/main" val="0"/>
+                        </a:ext>
+                      </a:extLst>
+                    </a:blip>
+                    <a:srcRect/>
+                    <a:stretch>
+                      <a:fillRect/>
+                    </a:stretch>
+                  </pic:blipFill>
+                  <pic:spPr bwMode="auto">
+                    <a:xfrm>
+                      <a:off x="0" y="0"/>
+                      <a:ext cx="6134100" cy="8410575"/>
+                    </a:xfrm>
+                    <a:prstGeom prst="rect">
+                      <a:avLst/>
+                    </a:prstGeom>
+                    <a:noFill/>
+                    <a:ln>
+                      <a:noFill/>
+                    </a:ln>
+                  </pic:spPr>
+                </pic:pic>
+              </a:graphicData>
+            </a:graphic>
+            <wp14:sizeRelH relativeFrom="page">
+              <wp14:pctWidth>0</wp14:pctWidth>
+            </wp14:sizeRelH>
+            <wp14:sizeRelV relativeFrom="page">
+              <wp14:pctHeight>0</wp14:pctHeight>
+            </wp14:sizeRelV>
+          </wp:anchor>
+        </w:drawing>
       </w:r>
       <w:proofErr w:type="spellStart"/>
       <w:r>
-        <w:rPr>
-          <w:rFonts w:cstheme="minorHAnsi"/>
-          <w:sz w:val="24"/>
-          <w:szCs w:val="24"/>
-        </w:rPr>
-        <w:t>arduinos</w:t>
-      </w:r>
-      <w:proofErr w:type="spellEnd"/>
-      <w:r>
-        <w:rPr>
-          <w:rFonts w:cstheme="minorHAnsi"/>
-          <w:sz w:val="24"/>
-          <w:szCs w:val="24"/>
-        </w:rPr>
-        <w:t>, sendo registradas em um banco de dados que deverá ser integrado com uma tela de dashboards para análise das variações dos registros obtidos e com alertas acionados em situações críticas de temperatura e umidade.</w:t>
-      </w:r>
-    </w:p>
-    <w:p>
-      <w:pPr>
-        <w:rPr>
-          <w:rFonts w:cstheme="minorHAnsi"/>
-          <w:sz w:val="24"/>
-          <w:szCs w:val="24"/>
-        </w:rPr>
-      </w:pPr>
-      <w:r>
-        <w:rPr>
-          <w:rFonts w:cstheme="minorHAnsi"/>
-          <w:sz w:val="24"/>
-          <w:szCs w:val="24"/>
-        </w:rPr>
-        <w:t>•</w:t>
-      </w:r>
-      <w:r>
-        <w:rPr>
-          <w:rFonts w:cstheme="minorHAnsi"/>
-          <w:sz w:val="24"/>
-          <w:szCs w:val="24"/>
-        </w:rPr>
-        <w:tab/>
-        <w:t>Responsáveis/Equipe do Projeto:</w:t>
-      </w:r>
-    </w:p>
-    <w:p>
-      <w:pPr>
-        <w:rPr>
-          <w:rFonts w:cstheme="minorHAnsi"/>
-          <w:sz w:val="24"/>
-          <w:szCs w:val="24"/>
-        </w:rPr>
-      </w:pPr>
-      <w:r>
-        <w:rPr>
-          <w:rFonts w:cstheme="minorHAnsi"/>
-          <w:sz w:val="24"/>
-          <w:szCs w:val="24"/>
-        </w:rPr>
-        <w:t>- Caio Araruna</w:t>
-      </w:r>
-    </w:p>
-    <w:p>
-      <w:pPr>
-        <w:rPr>
-          <w:rFonts w:cstheme="minorHAnsi"/>
-          <w:sz w:val="24"/>
-          <w:szCs w:val="24"/>
-        </w:rPr>
-      </w:pPr>
-      <w:r>
-        <w:rPr>
-          <w:rFonts w:cstheme="minorHAnsi"/>
-          <w:sz w:val="24"/>
-          <w:szCs w:val="24"/>
-        </w:rPr>
-        <w:t>- Gabriel Gonçalves</w:t>
-      </w:r>
-    </w:p>
-    <w:p>
-      <w:pPr>
-        <w:rPr>
-          <w:rFonts w:cstheme="minorHAnsi"/>
-          <w:sz w:val="24"/>
-          <w:szCs w:val="24"/>
-        </w:rPr>
-      </w:pPr>
-      <w:r>
-        <w:rPr>
-          <w:rFonts w:cstheme="minorHAnsi"/>
-          <w:sz w:val="24"/>
-          <w:szCs w:val="24"/>
-        </w:rPr>
-        <w:t>- Gabriela Severino</w:t>
-      </w:r>
-    </w:p>
-    <w:p>
-      <w:pPr>
-        <w:rPr>
-          <w:rFonts w:cstheme="minorHAnsi"/>
-          <w:sz w:val="24"/>
-          <w:szCs w:val="24"/>
-        </w:rPr>
-      </w:pPr>
-      <w:r>
-        <w:rPr>
-          <w:rFonts w:cstheme="minorHAnsi"/>
-          <w:sz w:val="24"/>
-          <w:szCs w:val="24"/>
-        </w:rPr>
-        <w:t>- Hosana Flores</w:t>
-      </w:r>
-    </w:p>
-    <w:p>
-      <w:pPr>
-        <w:rPr>
-          <w:rFonts w:cstheme="minorHAnsi"/>
-          <w:sz w:val="24"/>
-          <w:szCs w:val="24"/>
-        </w:rPr>
-      </w:pPr>
-      <w:r>
-        <w:rPr>
-          <w:rFonts w:cstheme="minorHAnsi"/>
-          <w:sz w:val="24"/>
-          <w:szCs w:val="24"/>
-        </w:rPr>
-        <w:t>- Nathalia Florêncio</w:t>
-      </w:r>
-    </w:p>
-    <w:p>
-      <w:pPr>
-        <w:rPr>
-          <w:rFonts w:cstheme="minorHAnsi"/>
-          <w:sz w:val="24"/>
-          <w:szCs w:val="24"/>
-        </w:rPr>
-      </w:pPr>
-      <w:r>
-        <w:rPr>
-          <w:rFonts w:cstheme="minorHAnsi"/>
-          <w:sz w:val="24"/>
-          <w:szCs w:val="24"/>
-        </w:rPr>
-        <w:t xml:space="preserve">- </w:t>
-      </w:r>
-      <w:proofErr w:type="spellStart"/>
-      <w:r>
-        <w:rPr>
-          <w:rFonts w:cstheme="minorHAnsi"/>
-          <w:sz w:val="24"/>
-          <w:szCs w:val="24"/>
-        </w:rPr>
-        <w:t>Samarah</w:t>
-      </w:r>
-      <w:proofErr w:type="spellEnd"/>
-      <w:r>
-        <w:rPr>
-          <w:rFonts w:cstheme="minorHAnsi"/>
-          <w:sz w:val="24"/>
-          <w:szCs w:val="24"/>
-        </w:rPr>
-        <w:t xml:space="preserve"> Costa.</w:t>
-      </w:r>
-    </w:p>
-    <w:p>
-      <w:pPr>
-        <w:rPr>
-          <w:rFonts w:cstheme="minorHAnsi"/>
-          <w:sz w:val="24"/>
-          <w:szCs w:val="24"/>
-        </w:rPr>
-      </w:pPr>
-      <w:r>
-        <w:rPr>
-          <w:rFonts w:cstheme="minorHAnsi"/>
-          <w:sz w:val="24"/>
-          <w:szCs w:val="24"/>
-        </w:rPr>
-        <w:t>•</w:t>
-      </w:r>
-      <w:r>
-        <w:rPr>
-          <w:rFonts w:cstheme="minorHAnsi"/>
-          <w:sz w:val="24"/>
-          <w:szCs w:val="24"/>
-        </w:rPr>
-        <w:tab/>
-        <w:t>Partes Interessadas:</w:t>
-      </w:r>
-    </w:p>
-    <w:p>
-      <w:pPr>
-        <w:rPr>
-          <w:rFonts w:cstheme="minorHAnsi"/>
-          <w:sz w:val="24"/>
-          <w:szCs w:val="24"/>
-        </w:rPr>
-      </w:pPr>
-      <w:r>
-        <w:rPr>
-          <w:rFonts w:cstheme="minorHAnsi"/>
-          <w:sz w:val="24"/>
-          <w:szCs w:val="24"/>
-        </w:rPr>
-        <w:t>- Farmacêuticos</w:t>
-      </w:r>
-    </w:p>
-    <w:p>
-      <w:pPr>
-        <w:rPr>
-          <w:rFonts w:cstheme="minorHAnsi"/>
-          <w:sz w:val="24"/>
-          <w:szCs w:val="24"/>
-        </w:rPr>
-      </w:pPr>
-      <w:r>
-        <w:rPr>
-          <w:rFonts w:cstheme="minorHAnsi"/>
-          <w:sz w:val="24"/>
-          <w:szCs w:val="24"/>
-        </w:rPr>
-        <w:t>- Indústrias Farmacêuticas</w:t>
-      </w:r>
-    </w:p>
-    <w:p>
-      <w:pPr>
-        <w:rPr>
-          <w:rFonts w:cstheme="minorHAnsi"/>
-          <w:sz w:val="24"/>
-          <w:szCs w:val="24"/>
-        </w:rPr>
-      </w:pPr>
-      <w:r>
-        <w:rPr>
-          <w:rFonts w:cstheme="minorHAnsi"/>
-          <w:sz w:val="24"/>
-          <w:szCs w:val="24"/>
-        </w:rPr>
-        <w:t>- Transportadora de Medicamentos</w:t>
-      </w:r>
-    </w:p>
-    <w:p>
-      <w:pPr>
-        <w:rPr>
-          <w:rFonts w:cstheme="minorHAnsi"/>
-          <w:sz w:val="24"/>
-          <w:szCs w:val="24"/>
-        </w:rPr>
-      </w:pPr>
-      <w:r>
-        <w:rPr>
-          <w:rFonts w:cstheme="minorHAnsi"/>
-          <w:sz w:val="24"/>
-          <w:szCs w:val="24"/>
-        </w:rPr>
-        <w:t>- Hospitais</w:t>
-      </w:r>
-    </w:p>
-    <w:p>
-      <w:pPr>
-        <w:rPr>
-          <w:rFonts w:cstheme="minorHAnsi"/>
-          <w:sz w:val="24"/>
-          <w:szCs w:val="24"/>
-        </w:rPr>
-      </w:pPr>
-      <w:r>
-        <w:rPr>
-          <w:rFonts w:cstheme="minorHAnsi"/>
-          <w:sz w:val="24"/>
-          <w:szCs w:val="24"/>
-        </w:rPr>
-        <w:t>- Clínicas</w:t>
-      </w:r>
-    </w:p>
-    <w:p>
-      <w:pPr>
-        <w:rPr>
-          <w:rFonts w:cstheme="minorHAnsi"/>
-          <w:sz w:val="24"/>
-          <w:szCs w:val="24"/>
-        </w:rPr>
-      </w:pPr>
-      <w:r>
-        <w:rPr>
-          <w:rFonts w:cstheme="minorHAnsi"/>
-          <w:sz w:val="24"/>
-          <w:szCs w:val="24"/>
-        </w:rPr>
-        <w:t>- Órgãos da Saúde.</w:t>
-      </w:r>
-    </w:p>
-    <w:p>
-      <w:pPr>
-        <w:rPr>
-          <w:rFonts w:cstheme="minorHAnsi"/>
-          <w:sz w:val="24"/>
-          <w:szCs w:val="24"/>
-        </w:rPr>
-      </w:pPr>
-      <w:r>
-        <w:rPr>
-          <w:rFonts w:cstheme="minorHAnsi"/>
-          <w:sz w:val="24"/>
-          <w:szCs w:val="24"/>
-        </w:rPr>
-        <w:t>•</w:t>
-      </w:r>
-      <w:r>
-        <w:rPr>
-          <w:rFonts w:cstheme="minorHAnsi"/>
-          <w:sz w:val="24"/>
-          <w:szCs w:val="24"/>
-        </w:rPr>
-        <w:tab/>
-        <w:t>Recursos Necessários:</w:t>
-      </w:r>
-    </w:p>
-    <w:p>
-      <w:pPr>
-        <w:rPr>
-          <w:rFonts w:cstheme="minorHAnsi"/>
-          <w:sz w:val="24"/>
-          <w:szCs w:val="24"/>
-        </w:rPr>
-      </w:pPr>
-      <w:r>
-        <w:rPr>
-          <w:rFonts w:cstheme="minorHAnsi"/>
-          <w:sz w:val="24"/>
-          <w:szCs w:val="24"/>
-        </w:rPr>
-        <w:t>- 1 Gestor de projeto</w:t>
-      </w:r>
-    </w:p>
-    <w:p>
-      <w:pPr>
-        <w:rPr>
-          <w:rFonts w:cstheme="minorHAnsi"/>
-          <w:sz w:val="24"/>
-          <w:szCs w:val="24"/>
-        </w:rPr>
-      </w:pPr>
-      <w:r>
-        <w:rPr>
-          <w:rFonts w:cstheme="minorHAnsi"/>
-          <w:sz w:val="24"/>
-          <w:szCs w:val="24"/>
-        </w:rPr>
-        <w:t>- 1 Desenvolvedor Back-</w:t>
-      </w:r>
-      <w:proofErr w:type="spellStart"/>
-      <w:r>
-        <w:rPr>
-          <w:rFonts w:cstheme="minorHAnsi"/>
-          <w:sz w:val="24"/>
-          <w:szCs w:val="24"/>
-        </w:rPr>
-        <w:t>end</w:t>
-      </w:r>
-      <w:proofErr w:type="spellEnd"/>
-    </w:p>
-    <w:p>
-      <w:pPr>
-        <w:rPr>
-          <w:rFonts w:cstheme="minorHAnsi"/>
-          <w:sz w:val="24"/>
-          <w:szCs w:val="24"/>
-        </w:rPr>
-      </w:pPr>
-      <w:r>
-        <w:rPr>
-          <w:rFonts w:cstheme="minorHAnsi"/>
-          <w:sz w:val="24"/>
-          <w:szCs w:val="24"/>
-        </w:rPr>
-        <w:t>- 1 Desenvolvedor Front-</w:t>
-      </w:r>
-      <w:proofErr w:type="spellStart"/>
-      <w:r>
-        <w:rPr>
-          <w:rFonts w:cstheme="minorHAnsi"/>
-          <w:sz w:val="24"/>
-          <w:szCs w:val="24"/>
-        </w:rPr>
-        <w:t>end</w:t>
-      </w:r>
-      <w:proofErr w:type="spellEnd"/>
-    </w:p>
-    <w:p>
-      <w:pPr>
-        <w:rPr>
-          <w:rFonts w:cstheme="minorHAnsi"/>
-          <w:sz w:val="24"/>
-          <w:szCs w:val="24"/>
-        </w:rPr>
-      </w:pPr>
-      <w:r>
-        <w:rPr>
-          <w:rFonts w:cstheme="minorHAnsi"/>
-          <w:sz w:val="24"/>
-          <w:szCs w:val="24"/>
-        </w:rPr>
-        <w:t>- 1 Gestor de Banco de Dados</w:t>
-      </w:r>
-    </w:p>
-    <w:p>
-      <w:pPr>
-        <w:rPr>
-          <w:rFonts w:cstheme="minorHAnsi"/>
-          <w:sz w:val="24"/>
-          <w:szCs w:val="24"/>
-        </w:rPr>
-      </w:pPr>
-      <w:r>
-        <w:rPr>
-          <w:rFonts w:cstheme="minorHAnsi"/>
-          <w:sz w:val="24"/>
-          <w:szCs w:val="24"/>
-        </w:rPr>
-        <w:t>- Desenvolvedores web para criação do site</w:t>
-      </w:r>
-    </w:p>
-    <w:p>
-      <w:pPr>
-        <w:rPr>
-          <w:rFonts w:cstheme="minorHAnsi"/>
-          <w:sz w:val="24"/>
-          <w:szCs w:val="24"/>
-        </w:rPr>
-      </w:pPr>
-      <w:r>
-        <w:rPr>
-          <w:rFonts w:cstheme="minorHAnsi"/>
-          <w:sz w:val="24"/>
-          <w:szCs w:val="24"/>
-        </w:rPr>
-        <w:t>- 1 Equipe de instalação de sensores</w:t>
-      </w:r>
-    </w:p>
-    <w:p>
-      <w:pPr>
-        <w:rPr>
-          <w:rFonts w:cstheme="minorHAnsi"/>
-          <w:sz w:val="24"/>
-          <w:szCs w:val="24"/>
-        </w:rPr>
-      </w:pPr>
-      <w:r>
-        <w:rPr>
-          <w:rFonts w:cstheme="minorHAnsi"/>
-          <w:sz w:val="24"/>
-          <w:szCs w:val="24"/>
-        </w:rPr>
-        <w:t>- Sensores de temperatura</w:t>
-      </w:r>
-    </w:p>
-    <w:p>
-      <w:pPr>
-        <w:rPr>
-          <w:rFonts w:cstheme="minorHAnsi"/>
-          <w:sz w:val="24"/>
-          <w:szCs w:val="24"/>
-        </w:rPr>
-      </w:pPr>
-      <w:r>
-        <w:rPr>
-          <w:rFonts w:cstheme="minorHAnsi"/>
-          <w:sz w:val="24"/>
-          <w:szCs w:val="24"/>
-        </w:rPr>
-        <w:lastRenderedPageBreak/>
-        <w:t>- Sensores de umidade</w:t>
-      </w:r>
-    </w:p>
-    <w:p>
-      <w:pPr>
-        <w:rPr>
-          <w:rFonts w:cstheme="minorHAnsi"/>
-          <w:sz w:val="24"/>
-          <w:szCs w:val="24"/>
-        </w:rPr>
-      </w:pPr>
-      <w:r>
-        <w:rPr>
-          <w:rFonts w:cstheme="minorHAnsi"/>
-          <w:sz w:val="24"/>
-          <w:szCs w:val="24"/>
-        </w:rPr>
-        <w:t xml:space="preserve">- </w:t>
-      </w:r>
-      <w:proofErr w:type="spellStart"/>
-      <w:r>
-        <w:rPr>
-          <w:rFonts w:cstheme="minorHAnsi"/>
-          <w:sz w:val="24"/>
-          <w:szCs w:val="24"/>
-        </w:rPr>
-        <w:t>Arduinos</w:t>
-      </w:r>
-      <w:proofErr w:type="spellEnd"/>
-      <w:r>
-        <w:rPr>
-          <w:rFonts w:cstheme="minorHAnsi"/>
-          <w:sz w:val="24"/>
-          <w:szCs w:val="24"/>
-        </w:rPr>
-        <w:t xml:space="preserve"> para a transmissão de dados</w:t>
-      </w:r>
-    </w:p>
-    <w:p>
-      <w:pPr>
-        <w:rPr>
-          <w:rFonts w:cstheme="minorHAnsi"/>
-          <w:sz w:val="24"/>
-          <w:szCs w:val="24"/>
-        </w:rPr>
-      </w:pPr>
-      <w:r>
-        <w:rPr>
-          <w:rFonts w:cstheme="minorHAnsi"/>
-          <w:sz w:val="24"/>
-          <w:szCs w:val="24"/>
-        </w:rPr>
-        <w:t>- Serviço de hospedagem online.</w:t>
-      </w:r>
-    </w:p>
-    <w:p>
-      <w:pPr>
-        <w:rPr>
-          <w:rFonts w:cstheme="minorHAnsi"/>
-          <w:sz w:val="24"/>
-          <w:szCs w:val="24"/>
-        </w:rPr>
-      </w:pPr>
-      <w:r>
-        <w:rPr>
-          <w:rFonts w:cstheme="minorHAnsi"/>
-          <w:sz w:val="24"/>
-          <w:szCs w:val="24"/>
-        </w:rPr>
-        <w:t>- Resultados esperados: Redução de 70% das perdas, sendo 50% nos transportes e 20% nos armazenamentos, redução de 25% em gastos da empresa.</w:t>
-      </w:r>
-    </w:p>
-    <w:p>
-      <w:pPr>
-        <w:rPr>
-          <w:rFonts w:cstheme="minorHAnsi"/>
-          <w:sz w:val="24"/>
-          <w:szCs w:val="24"/>
-        </w:rPr>
-      </w:pPr>
-      <w:r>
-        <w:rPr>
-          <w:rFonts w:cstheme="minorHAnsi"/>
-          <w:sz w:val="24"/>
-          <w:szCs w:val="24"/>
-        </w:rPr>
-        <w:t xml:space="preserve">- Macro Cronograma – Total de 95 dias: </w:t>
-      </w:r>
-    </w:p>
-    <w:p>
-      <w:pPr>
-        <w:rPr>
-          <w:rFonts w:cstheme="minorHAnsi"/>
-          <w:sz w:val="24"/>
-          <w:szCs w:val="24"/>
-        </w:rPr>
-      </w:pPr>
-      <w:r>
-        <w:rPr>
-          <w:rFonts w:cstheme="minorHAnsi"/>
-          <w:sz w:val="24"/>
-          <w:szCs w:val="24"/>
-        </w:rPr>
-        <w:t xml:space="preserve">O projeto será feito do dia 25 de </w:t>
-      </w:r>
-      <w:proofErr w:type="gramStart"/>
-      <w:r>
-        <w:rPr>
-          <w:rFonts w:cstheme="minorHAnsi"/>
-          <w:sz w:val="24"/>
-          <w:szCs w:val="24"/>
-        </w:rPr>
-        <w:t>Agosto</w:t>
-      </w:r>
-      <w:proofErr w:type="gramEnd"/>
-      <w:r>
-        <w:rPr>
-          <w:rFonts w:cstheme="minorHAnsi"/>
-          <w:sz w:val="24"/>
-          <w:szCs w:val="24"/>
-        </w:rPr>
-        <w:t xml:space="preserve"> até 27 Novembro. </w:t>
-      </w:r>
-    </w:p>
-    <w:p>
-      <w:pPr>
-        <w:rPr>
-          <w:rFonts w:cstheme="minorHAnsi"/>
-          <w:sz w:val="24"/>
-          <w:szCs w:val="24"/>
-        </w:rPr>
-      </w:pPr>
-      <w:r>
-        <w:rPr>
-          <w:rFonts w:cstheme="minorHAnsi"/>
-          <w:sz w:val="24"/>
-          <w:szCs w:val="24"/>
-        </w:rPr>
-        <w:t>•</w:t>
-      </w:r>
-      <w:r>
-        <w:rPr>
-          <w:rFonts w:cstheme="minorHAnsi"/>
-          <w:sz w:val="24"/>
-          <w:szCs w:val="24"/>
-        </w:rPr>
-        <w:tab/>
-        <w:t>Planejamento e Preparação (8 dias):</w:t>
-      </w:r>
-    </w:p>
-    <w:p>
-      <w:pPr>
-        <w:rPr>
-          <w:rFonts w:cstheme="minorHAnsi"/>
-          <w:sz w:val="24"/>
-          <w:szCs w:val="24"/>
-        </w:rPr>
-      </w:pPr>
-    </w:p>
-    <w:p>
-      <w:pPr>
-        <w:rPr>
-          <w:rFonts w:cstheme="minorHAnsi"/>
-          <w:sz w:val="24"/>
-          <w:szCs w:val="24"/>
-        </w:rPr>
-      </w:pPr>
-      <w:r>
-        <w:rPr>
-          <w:rFonts w:cstheme="minorHAnsi"/>
-          <w:sz w:val="24"/>
-          <w:szCs w:val="24"/>
-        </w:rPr>
-        <w:t>-</w:t>
-      </w:r>
-      <w:r>
-        <w:rPr>
-          <w:rFonts w:cstheme="minorHAnsi"/>
-          <w:sz w:val="24"/>
-          <w:szCs w:val="24"/>
-        </w:rPr>
-        <w:tab/>
-        <w:t>Definição do projeto</w:t>
-      </w:r>
-    </w:p>
-    <w:p>
-      <w:pPr>
-        <w:rPr>
-          <w:rFonts w:cstheme="minorHAnsi"/>
-          <w:sz w:val="24"/>
-          <w:szCs w:val="24"/>
-        </w:rPr>
-      </w:pPr>
-      <w:r>
-        <w:rPr>
-          <w:rFonts w:cstheme="minorHAnsi"/>
-          <w:sz w:val="24"/>
-          <w:szCs w:val="24"/>
-        </w:rPr>
-        <w:t>-</w:t>
-      </w:r>
-      <w:r>
-        <w:rPr>
-          <w:rFonts w:cstheme="minorHAnsi"/>
-          <w:sz w:val="24"/>
-          <w:szCs w:val="24"/>
-        </w:rPr>
-        <w:tab/>
-        <w:t>Definição da equipe de projeto</w:t>
-      </w:r>
-    </w:p>
-    <w:p>
-      <w:pPr>
-        <w:rPr>
-          <w:rFonts w:cstheme="minorHAnsi"/>
-          <w:sz w:val="24"/>
-          <w:szCs w:val="24"/>
-        </w:rPr>
-      </w:pPr>
-      <w:r>
-        <w:rPr>
-          <w:rFonts w:cstheme="minorHAnsi"/>
-          <w:sz w:val="24"/>
-          <w:szCs w:val="24"/>
-        </w:rPr>
-        <w:t>-</w:t>
-      </w:r>
-      <w:r>
-        <w:rPr>
-          <w:rFonts w:cstheme="minorHAnsi"/>
-          <w:sz w:val="24"/>
-          <w:szCs w:val="24"/>
-        </w:rPr>
-        <w:tab/>
-        <w:t>Levantamento de recursos necessários ao projeto</w:t>
-      </w:r>
-    </w:p>
-    <w:p>
-      <w:pPr>
-        <w:rPr>
-          <w:rFonts w:cstheme="minorHAnsi"/>
-          <w:sz w:val="24"/>
-          <w:szCs w:val="24"/>
-        </w:rPr>
-      </w:pPr>
-      <w:r>
-        <w:rPr>
-          <w:rFonts w:cstheme="minorHAnsi"/>
-          <w:sz w:val="24"/>
-          <w:szCs w:val="24"/>
-        </w:rPr>
-        <w:t>-</w:t>
-      </w:r>
-      <w:r>
-        <w:rPr>
-          <w:rFonts w:cstheme="minorHAnsi"/>
-          <w:sz w:val="24"/>
-          <w:szCs w:val="24"/>
-        </w:rPr>
-        <w:tab/>
-        <w:t>Estabelecimento da documentação</w:t>
-      </w:r>
-    </w:p>
-    <w:p>
-      <w:pPr>
-        <w:rPr>
-          <w:rFonts w:cstheme="minorHAnsi"/>
-          <w:sz w:val="24"/>
-          <w:szCs w:val="24"/>
-        </w:rPr>
-      </w:pPr>
-      <w:r>
-        <w:rPr>
-          <w:rFonts w:cstheme="minorHAnsi"/>
-          <w:sz w:val="24"/>
-          <w:szCs w:val="24"/>
-        </w:rPr>
-        <w:t>-</w:t>
-      </w:r>
-      <w:r>
-        <w:rPr>
-          <w:rFonts w:cstheme="minorHAnsi"/>
-          <w:sz w:val="24"/>
-          <w:szCs w:val="24"/>
-        </w:rPr>
-        <w:tab/>
-        <w:t>Aprovação do Plano de Projeto.</w:t>
-      </w:r>
-    </w:p>
-    <w:p>
-      <w:pPr>
-        <w:rPr>
-          <w:rFonts w:cstheme="minorHAnsi"/>
-          <w:sz w:val="24"/>
-          <w:szCs w:val="24"/>
-        </w:rPr>
-      </w:pPr>
-    </w:p>
-    <w:p>
-      <w:pPr>
-        <w:rPr>
-          <w:rFonts w:cstheme="minorHAnsi"/>
-          <w:sz w:val="24"/>
-          <w:szCs w:val="24"/>
-        </w:rPr>
-      </w:pPr>
-      <w:r>
-        <w:rPr>
-          <w:rFonts w:cstheme="minorHAnsi"/>
-          <w:sz w:val="24"/>
-          <w:szCs w:val="24"/>
-        </w:rPr>
-        <w:t>•</w:t>
-      </w:r>
-      <w:r>
-        <w:rPr>
-          <w:rFonts w:cstheme="minorHAnsi"/>
-          <w:sz w:val="24"/>
-          <w:szCs w:val="24"/>
-        </w:rPr>
-        <w:tab/>
-        <w:t>Levantamento de Requisitos (10 dias):</w:t>
-      </w:r>
-    </w:p>
-    <w:p>
-      <w:pPr>
-        <w:rPr>
-          <w:rFonts w:cstheme="minorHAnsi"/>
-          <w:sz w:val="24"/>
-          <w:szCs w:val="24"/>
-        </w:rPr>
-      </w:pPr>
-    </w:p>
-    <w:p>
-      <w:pPr>
-        <w:rPr>
-          <w:rFonts w:cstheme="minorHAnsi"/>
-          <w:sz w:val="24"/>
-          <w:szCs w:val="24"/>
-        </w:rPr>
-      </w:pPr>
-      <w:r>
-        <w:rPr>
-          <w:rFonts w:cstheme="minorHAnsi"/>
-          <w:sz w:val="24"/>
-          <w:szCs w:val="24"/>
-        </w:rPr>
-        <w:t>-</w:t>
-      </w:r>
-      <w:r>
-        <w:rPr>
-          <w:rFonts w:cstheme="minorHAnsi"/>
-          <w:sz w:val="24"/>
-          <w:szCs w:val="24"/>
-        </w:rPr>
-        <w:tab/>
-        <w:t>Coleta de requisitos do cliente através do P.O</w:t>
-      </w:r>
-    </w:p>
-    <w:p>
-      <w:pPr>
-        <w:rPr>
-          <w:rFonts w:cstheme="minorHAnsi"/>
-          <w:sz w:val="24"/>
-          <w:szCs w:val="24"/>
-        </w:rPr>
-      </w:pPr>
-      <w:r>
-        <w:rPr>
-          <w:rFonts w:cstheme="minorHAnsi"/>
-          <w:sz w:val="24"/>
-          <w:szCs w:val="24"/>
-        </w:rPr>
-        <w:t>-</w:t>
-      </w:r>
-      <w:r>
-        <w:rPr>
-          <w:rFonts w:cstheme="minorHAnsi"/>
-          <w:sz w:val="24"/>
-          <w:szCs w:val="24"/>
-        </w:rPr>
-        <w:tab/>
-        <w:t>Plano de ação aplicado e construído pelo Scrum Master.</w:t>
-      </w:r>
-    </w:p>
-    <w:p>
-      <w:pPr>
-        <w:rPr>
-          <w:rFonts w:cstheme="minorHAnsi"/>
-          <w:sz w:val="24"/>
-          <w:szCs w:val="24"/>
-        </w:rPr>
-      </w:pPr>
-    </w:p>
-    <w:p>
-      <w:pPr>
-        <w:rPr>
-          <w:rFonts w:cstheme="minorHAnsi"/>
-          <w:sz w:val="24"/>
-          <w:szCs w:val="24"/>
-        </w:rPr>
-      </w:pPr>
-      <w:r>
-        <w:rPr>
-          <w:rFonts w:cstheme="minorHAnsi"/>
-          <w:sz w:val="24"/>
-          <w:szCs w:val="24"/>
-        </w:rPr>
-        <w:t>•</w:t>
-      </w:r>
-      <w:r>
-        <w:rPr>
-          <w:rFonts w:cstheme="minorHAnsi"/>
-          <w:sz w:val="24"/>
-          <w:szCs w:val="24"/>
-        </w:rPr>
-        <w:tab/>
-        <w:t>Projeto e Desenvolvimento (60 dias):</w:t>
-      </w:r>
-    </w:p>
-    <w:p>
-      <w:pPr>
-        <w:rPr>
-          <w:rFonts w:cstheme="minorHAnsi"/>
-          <w:sz w:val="24"/>
-          <w:szCs w:val="24"/>
-        </w:rPr>
-      </w:pPr>
-    </w:p>
-    <w:p>
-      <w:pPr>
-        <w:rPr>
-          <w:rFonts w:cstheme="minorHAnsi"/>
-          <w:sz w:val="24"/>
-          <w:szCs w:val="24"/>
-        </w:rPr>
-      </w:pPr>
-      <w:r>
-        <w:rPr>
-          <w:rFonts w:cstheme="minorHAnsi"/>
-          <w:sz w:val="24"/>
-          <w:szCs w:val="24"/>
-        </w:rPr>
-        <w:t>-</w:t>
-      </w:r>
-      <w:r>
-        <w:rPr>
-          <w:rFonts w:cstheme="minorHAnsi"/>
-          <w:sz w:val="24"/>
-          <w:szCs w:val="24"/>
-        </w:rPr>
-        <w:tab/>
-        <w:t>Desenvolvimento do site institucional</w:t>
-      </w:r>
-    </w:p>
-    <w:p>
-      <w:pPr>
-        <w:rPr>
-          <w:rFonts w:cstheme="minorHAnsi"/>
-          <w:sz w:val="24"/>
-          <w:szCs w:val="24"/>
-        </w:rPr>
-      </w:pPr>
-      <w:r>
-        <w:rPr>
-          <w:rFonts w:cstheme="minorHAnsi"/>
-          <w:sz w:val="24"/>
-          <w:szCs w:val="24"/>
-        </w:rPr>
-        <w:t>-</w:t>
-      </w:r>
-      <w:r>
-        <w:rPr>
-          <w:rFonts w:cstheme="minorHAnsi"/>
-          <w:sz w:val="24"/>
-          <w:szCs w:val="24"/>
-        </w:rPr>
-        <w:tab/>
-        <w:t>Desenvolvimento do banco de dados para o armazenamento dos dados registrados pelos sensores</w:t>
-      </w:r>
-    </w:p>
-    <w:p>
-      <w:pPr>
-        <w:rPr>
-          <w:rFonts w:cstheme="minorHAnsi"/>
-          <w:sz w:val="24"/>
-          <w:szCs w:val="24"/>
-        </w:rPr>
-      </w:pPr>
-      <w:r>
-        <w:rPr>
-          <w:rFonts w:cstheme="minorHAnsi"/>
-          <w:sz w:val="24"/>
-          <w:szCs w:val="24"/>
-        </w:rPr>
-        <w:t>-</w:t>
-      </w:r>
-      <w:r>
-        <w:rPr>
-          <w:rFonts w:cstheme="minorHAnsi"/>
-          <w:sz w:val="24"/>
-          <w:szCs w:val="24"/>
-        </w:rPr>
-        <w:tab/>
-        <w:t>Desenvolvimento da tela de dashboard</w:t>
-      </w:r>
-    </w:p>
-    <w:p>
-      <w:pPr>
-        <w:rPr>
-          <w:rFonts w:cstheme="minorHAnsi"/>
-          <w:sz w:val="24"/>
-          <w:szCs w:val="24"/>
-        </w:rPr>
-      </w:pPr>
-      <w:r>
-        <w:rPr>
-          <w:rFonts w:cstheme="minorHAnsi"/>
-          <w:sz w:val="24"/>
-          <w:szCs w:val="24"/>
-        </w:rPr>
-        <w:t>-</w:t>
-      </w:r>
-      <w:r>
-        <w:rPr>
-          <w:rFonts w:cstheme="minorHAnsi"/>
-          <w:sz w:val="24"/>
-          <w:szCs w:val="24"/>
-        </w:rPr>
-        <w:tab/>
-        <w:t>Integração do banco de dados aos sensores e site.</w:t>
-      </w:r>
-    </w:p>
-    <w:p>
-      <w:pPr>
-        <w:rPr>
-          <w:rFonts w:cstheme="minorHAnsi"/>
-          <w:sz w:val="24"/>
-          <w:szCs w:val="24"/>
-        </w:rPr>
-      </w:pPr>
-    </w:p>
-    <w:p>
-      <w:pPr>
-        <w:rPr>
-          <w:rFonts w:cstheme="minorHAnsi"/>
-          <w:sz w:val="24"/>
-          <w:szCs w:val="24"/>
-        </w:rPr>
-      </w:pPr>
-      <w:r>
-        <w:rPr>
-          <w:rFonts w:cstheme="minorHAnsi"/>
-          <w:sz w:val="24"/>
-          <w:szCs w:val="24"/>
-        </w:rPr>
-        <w:t>•</w:t>
-      </w:r>
-      <w:r>
-        <w:rPr>
-          <w:rFonts w:cstheme="minorHAnsi"/>
-          <w:sz w:val="24"/>
-          <w:szCs w:val="24"/>
-        </w:rPr>
-        <w:tab/>
-        <w:t>Teste e homologação (7 dias):</w:t>
-      </w:r>
-    </w:p>
-    <w:p>
-      <w:pPr>
-        <w:rPr>
-          <w:rFonts w:cstheme="minorHAnsi"/>
-          <w:sz w:val="24"/>
-          <w:szCs w:val="24"/>
-        </w:rPr>
-      </w:pPr>
-      <w:r>
-        <w:rPr>
-          <w:rFonts w:cstheme="minorHAnsi"/>
-          <w:sz w:val="24"/>
-          <w:szCs w:val="24"/>
-        </w:rPr>
-        <w:t>- Últimos testes antes de validar o website como finalizado.</w:t>
-      </w:r>
-    </w:p>
-    <w:p>
-      <w:pPr>
-        <w:rPr>
-          <w:rFonts w:cstheme="minorHAnsi"/>
-          <w:sz w:val="24"/>
-          <w:szCs w:val="24"/>
-        </w:rPr>
-      </w:pPr>
-      <w:r>
-        <w:rPr>
-          <w:rFonts w:cstheme="minorHAnsi"/>
-          <w:sz w:val="24"/>
-          <w:szCs w:val="24"/>
-        </w:rPr>
-        <w:lastRenderedPageBreak/>
-        <w:t>•</w:t>
-      </w:r>
-      <w:r>
-        <w:rPr>
-          <w:rFonts w:cstheme="minorHAnsi"/>
-          <w:sz w:val="24"/>
-          <w:szCs w:val="24"/>
-        </w:rPr>
-        <w:tab/>
-        <w:t>Implantação (3 dias):</w:t>
-      </w:r>
-    </w:p>
-    <w:p>
-      <w:pPr>
-        <w:rPr>
-          <w:rFonts w:cstheme="minorHAnsi"/>
-          <w:sz w:val="24"/>
-          <w:szCs w:val="24"/>
-        </w:rPr>
-      </w:pPr>
-    </w:p>
-    <w:p>
-      <w:pPr>
-        <w:rPr>
-          <w:rFonts w:cstheme="minorHAnsi"/>
-          <w:sz w:val="24"/>
-          <w:szCs w:val="24"/>
-        </w:rPr>
-      </w:pPr>
-      <w:r>
-        <w:rPr>
-          <w:rFonts w:cstheme="minorHAnsi"/>
-          <w:sz w:val="24"/>
-          <w:szCs w:val="24"/>
-        </w:rPr>
-        <w:t>-</w:t>
-      </w:r>
-      <w:r>
-        <w:rPr>
-          <w:rFonts w:cstheme="minorHAnsi"/>
-          <w:sz w:val="24"/>
-          <w:szCs w:val="24"/>
-        </w:rPr>
-        <w:tab/>
-        <w:t>Instalação dos sensores.</w:t>
-      </w:r>
-    </w:p>
-    <w:p>
-      <w:pPr>
-        <w:rPr>
-          <w:rFonts w:cstheme="minorHAnsi"/>
-          <w:sz w:val="24"/>
-          <w:szCs w:val="24"/>
-        </w:rPr>
-      </w:pPr>
-    </w:p>
-    <w:p>
-      <w:pPr>
-        <w:rPr>
-          <w:rFonts w:cstheme="minorHAnsi"/>
-          <w:sz w:val="24"/>
-          <w:szCs w:val="24"/>
-        </w:rPr>
-      </w:pPr>
-      <w:r>
-        <w:rPr>
-          <w:rFonts w:cstheme="minorHAnsi"/>
-          <w:sz w:val="24"/>
-          <w:szCs w:val="24"/>
-        </w:rPr>
-        <w:t>•</w:t>
-      </w:r>
-      <w:r>
-        <w:rPr>
-          <w:rFonts w:cstheme="minorHAnsi"/>
-          <w:sz w:val="24"/>
-          <w:szCs w:val="24"/>
-        </w:rPr>
-        <w:tab/>
-        <w:t>Monitoramento e Ajustes (5 dias):</w:t>
-      </w:r>
-    </w:p>
-    <w:p>
-      <w:pPr>
-        <w:rPr>
-          <w:rFonts w:cstheme="minorHAnsi"/>
-          <w:sz w:val="24"/>
-          <w:szCs w:val="24"/>
-        </w:rPr>
-      </w:pPr>
-    </w:p>
-    <w:p>
-      <w:pPr>
-        <w:rPr>
-          <w:rFonts w:cstheme="minorHAnsi"/>
-          <w:sz w:val="24"/>
-          <w:szCs w:val="24"/>
-        </w:rPr>
-      </w:pPr>
-      <w:r>
-        <w:rPr>
-          <w:rFonts w:cstheme="minorHAnsi"/>
-          <w:sz w:val="24"/>
-          <w:szCs w:val="24"/>
-        </w:rPr>
-        <w:t>-</w:t>
-      </w:r>
-      <w:r>
-        <w:rPr>
-          <w:rFonts w:cstheme="minorHAnsi"/>
-          <w:sz w:val="24"/>
-          <w:szCs w:val="24"/>
-        </w:rPr>
-        <w:tab/>
-        <w:t>Monitoramento da temperatura e umidade nos armazéns</w:t>
-      </w:r>
-    </w:p>
-    <w:p>
-      <w:pPr>
-        <w:rPr>
-          <w:rFonts w:cstheme="minorHAnsi"/>
-          <w:sz w:val="24"/>
-          <w:szCs w:val="24"/>
-        </w:rPr>
-      </w:pPr>
-      <w:r>
-        <w:rPr>
-          <w:rFonts w:cstheme="minorHAnsi"/>
-          <w:sz w:val="24"/>
-          <w:szCs w:val="24"/>
-        </w:rPr>
-        <w:t>-</w:t>
-      </w:r>
-      <w:r>
-        <w:rPr>
-          <w:rFonts w:cstheme="minorHAnsi"/>
-          <w:sz w:val="24"/>
-          <w:szCs w:val="24"/>
-        </w:rPr>
-        <w:tab/>
-        <w:t>Monitoramento da temperatura e umidade nos transportes</w:t>
-      </w:r>
-    </w:p>
-    <w:p>
-      <w:pPr>
-        <w:rPr>
-          <w:rFonts w:cstheme="minorHAnsi"/>
-          <w:sz w:val="24"/>
-          <w:szCs w:val="24"/>
-        </w:rPr>
-      </w:pPr>
-      <w:r>
-        <w:rPr>
-          <w:rFonts w:cstheme="minorHAnsi"/>
-          <w:sz w:val="24"/>
-          <w:szCs w:val="24"/>
-        </w:rPr>
-        <w:t>-</w:t>
-      </w:r>
-      <w:r>
-        <w:rPr>
-          <w:rFonts w:cstheme="minorHAnsi"/>
-          <w:sz w:val="24"/>
-          <w:szCs w:val="24"/>
-        </w:rPr>
-        <w:tab/>
-        <w:t>Ajustes de Limiares e Notificações</w:t>
-      </w:r>
-    </w:p>
-    <w:p>
-      <w:pPr>
-        <w:rPr>
-          <w:rFonts w:cstheme="minorHAnsi"/>
-          <w:sz w:val="24"/>
-          <w:szCs w:val="24"/>
-        </w:rPr>
-      </w:pPr>
-      <w:r>
-        <w:rPr>
-          <w:rFonts w:cstheme="minorHAnsi"/>
-          <w:sz w:val="24"/>
-          <w:szCs w:val="24"/>
-        </w:rPr>
-        <w:t>-</w:t>
-      </w:r>
-      <w:r>
-        <w:rPr>
-          <w:rFonts w:cstheme="minorHAnsi"/>
-          <w:sz w:val="24"/>
-          <w:szCs w:val="24"/>
-        </w:rPr>
-        <w:tab/>
-        <w:t>Acompanhamento e Otimização.</w:t>
-      </w:r>
-    </w:p>
-    <w:p>
-      <w:pPr>
-        <w:rPr>
-          <w:rFonts w:cstheme="minorHAnsi"/>
-          <w:sz w:val="24"/>
-          <w:szCs w:val="24"/>
-        </w:rPr>
-      </w:pPr>
-    </w:p>
-    <w:p>
-      <w:pPr>
-        <w:rPr>
-          <w:rFonts w:cstheme="minorHAnsi"/>
-          <w:sz w:val="24"/>
-          <w:szCs w:val="24"/>
-        </w:rPr>
-      </w:pPr>
-      <w:r>
-        <w:rPr>
-          <w:rFonts w:cstheme="minorHAnsi"/>
-          <w:sz w:val="24"/>
-          <w:szCs w:val="24"/>
-        </w:rPr>
-        <w:t>•</w:t>
-      </w:r>
-      <w:r>
-        <w:rPr>
-          <w:rFonts w:cstheme="minorHAnsi"/>
-          <w:sz w:val="24"/>
-          <w:szCs w:val="24"/>
-        </w:rPr>
-        <w:tab/>
-        <w:t>Encerramento (2 dias):</w:t>
-      </w:r>
-    </w:p>
-    <w:p>
-      <w:pPr>
-        <w:rPr>
-          <w:rFonts w:cstheme="minorHAnsi"/>
-          <w:sz w:val="24"/>
-          <w:szCs w:val="24"/>
-        </w:rPr>
-      </w:pPr>
-      <w:r>
-        <w:rPr>
-          <w:rFonts w:cstheme="minorHAnsi"/>
-          <w:sz w:val="24"/>
-          <w:szCs w:val="24"/>
-        </w:rPr>
-        <w:t>- Website com solução IoT finalizadas</w:t>
-      </w:r>
-    </w:p>
-    <w:p>
-      <w:pPr>
-        <w:rPr>
-          <w:rFonts w:cstheme="minorHAnsi"/>
-          <w:sz w:val="24"/>
-          <w:szCs w:val="24"/>
-        </w:rPr>
-      </w:pPr>
-      <w:r>
-        <w:rPr>
-          <w:rFonts w:cstheme="minorHAnsi"/>
-          <w:sz w:val="24"/>
-          <w:szCs w:val="24"/>
-        </w:rPr>
-        <w:t>- Feedback do cliente com a experiência do sistema implantado.</w:t>
-      </w:r>
-    </w:p>
-    <w:p>
-      <w:pPr>
-        <w:rPr>
-          <w:rFonts w:cstheme="minorHAnsi"/>
-          <w:sz w:val="24"/>
-          <w:szCs w:val="24"/>
-        </w:rPr>
-      </w:pPr>
-      <w:r>
-        <w:rPr>
-          <w:rFonts w:cstheme="minorHAnsi"/>
-          <w:sz w:val="24"/>
-          <w:szCs w:val="24"/>
-        </w:rPr>
-        <w:br w:type="page"/>
-      </w:r>
-    </w:p>
-    <w:p>
-      <w:pPr>
-        <w:pStyle w:val="Ttulo"/>
-        <w:jc w:val="center"/>
         <w:rPr>
           <w:rFonts w:cstheme="majorHAnsi"/>
           <w:b/>
@@ -3970,8 +2602,9 @@
           <w:sz w:val="44"/>
           <w:szCs w:val="44"/>
         </w:rPr>
-      </w:pPr>
-      <w:proofErr w:type="spellStart"/>
+        <w:t>Product</w:t>
+      </w:r>
+      <w:proofErr w:type="spellEnd"/>
       <w:r>
         <w:rPr>
           <w:rFonts w:cstheme="majorHAnsi"/>
@@ -3981,81 +2614,8 @@
           <w:sz w:val="44"/>
           <w:szCs w:val="44"/>
         </w:rPr>
-        <w:lastRenderedPageBreak/>
-        <w:t>Product</w:t>
-      </w:r>
-      <w:proofErr w:type="spellEnd"/>
-      <w:r>
-        <w:rPr>
-          <w:rFonts w:cstheme="majorHAnsi"/>
-          <w:b/>
-          <w:bCs/>
-          <w:color w:val="00E3DE"/>
-          <w:sz w:val="44"/>
-          <w:szCs w:val="44"/>
-        </w:rPr>
-        <w:t xml:space="preserve"> Backlog </w:t>
-      </w:r>
-    </w:p>
-    <w:p>
-      <w:pPr>
-        <w:rPr>
-          <w:rFonts w:asciiTheme="majorHAnsi" w:eastAsiaTheme="majorEastAsia" w:hAnsiTheme="majorHAnsi" w:cstheme="majorHAnsi"/>
-          <w:b/>
-          <w:bCs/>
-          <w:color w:val="00E3DE"/>
-          <w:spacing w:val="-10"/>
-          <w:kern w:val="28"/>
-          <w:sz w:val="44"/>
-          <w:szCs w:val="44"/>
-        </w:rPr>
-      </w:pPr>
-      <w:r>
-        <w:rPr>
-          <w:rFonts w:cstheme="majorHAnsi"/>
-          <w:b/>
-          <w:bCs/>
-          <w:color w:val="00E3DE"/>
-          <w:sz w:val="44"/>
-          <w:szCs w:val="44"/>
-        </w:rPr>
-        <w:br w:type="page"/>
-      </w:r>
-    </w:p>
-    <w:p>
-      <w:pPr>
-        <w:pStyle w:val="Ttulo"/>
-        <w:jc w:val="center"/>
-        <w:rPr>
-          <w:rFonts w:cstheme="majorHAnsi"/>
-          <w:b/>
-          <w:bCs/>
-          <w:color w:val="00E3DE"/>
-          <w:sz w:val="44"/>
-          <w:szCs w:val="44"/>
-        </w:rPr>
-      </w:pPr>
-      <w:r>
-        <w:rPr>
-          <w:rFonts w:cstheme="majorHAnsi"/>
-          <w:b/>
-          <w:bCs/>
-          <w:color w:val="00E3DE"/>
-          <w:sz w:val="44"/>
-          <w:szCs w:val="44"/>
-        </w:rPr>
-        <w:lastRenderedPageBreak/>
-        <w:t>Sprint Backlog</w:t>
-      </w:r>
-    </w:p>
-    <w:p>
-      <w:pPr>
-        <w:rPr>
-          <w:rFonts w:cstheme="minorHAnsi"/>
-          <w:sz w:val="24"/>
-          <w:szCs w:val="24"/>
-        </w:rPr>
-      </w:pPr>
+        <w:t xml:space="preserve"> Backlog</w:t>
+      </w:r>
     </w:p>
     <w:sectPr>
       <w:pgSz w:w="11906" w:h="16838"/>
@@ -4970,23 +3530,10 @@
 </file>
 
 <file path=customXml/item1.xml><?xml version="1.0" encoding="utf-8"?>
-<p:properties xmlns:p="http://schemas.microsoft.com/office/2006/metadata/properties" xmlns:xsi="http://www.w3.org/2001/XMLSchema-instance" xmlns:pc="http://schemas.microsoft.com/office/infopath/2007/PartnerControls">
-  <documentManagement>
-    <_activity xmlns="3e7a52f9-5c66-44a9-86f3-38766607b952" xsi:nil="true"/>
-  </documentManagement>
-</p:properties>
+<b:Sources xmlns:b="http://schemas.openxmlformats.org/officeDocument/2006/bibliography" xmlns="http://schemas.openxmlformats.org/officeDocument/2006/bibliography" SelectedStyle="\APASixthEditionOfficeOnline.xsl" StyleName="APA" Version="6"/>
 </file>
 
 <file path=customXml/item2.xml><?xml version="1.0" encoding="utf-8"?>
-<?mso-contentType ?>
-<FormTemplates xmlns="http://schemas.microsoft.com/sharepoint/v3/contenttype/forms">
-  <Display>DocumentLibraryForm</Display>
-  <Edit>DocumentLibraryForm</Edit>
-  <New>DocumentLibraryForm</New>
-</FormTemplates>
-</file>
-
-<file path=customXml/item3.xml><?xml version="1.0" encoding="utf-8"?>
 <ct:contentTypeSchema xmlns:ct="http://schemas.microsoft.com/office/2006/metadata/contentType" xmlns:ma="http://schemas.microsoft.com/office/2006/metadata/properties/metaAttributes" ct:_="" ma:_="" ma:contentTypeName="Document" ma:contentTypeID="0x010100678EE90E01C1554D81095FA0DFA567B7" ma:contentTypeVersion="8" ma:contentTypeDescription="Create a new document." ma:contentTypeScope="" ma:versionID="9a2dd0dc2d1cd372a84e58466791fbbe">
   <xsd:schema xmlns:xsd="http://www.w3.org/2001/XMLSchema" xmlns:xs="http://www.w3.org/2001/XMLSchema" xmlns:p="http://schemas.microsoft.com/office/2006/metadata/properties" xmlns:ns3="3e7a52f9-5c66-44a9-86f3-38766607b952" xmlns:ns4="bba0be46-aa14-4462-94e7-e7f5e4df92a1" targetNamespace="http://schemas.microsoft.com/office/2006/metadata/properties" ma:root="true" ma:fieldsID="5915be0ab519d514ef21e588f4c6d9b8" ns3:_="" ns4:_="">
     <xsd:import namespace="3e7a52f9-5c66-44a9-86f3-38766607b952"/>
@@ -5175,29 +3722,32 @@
 </ct:contentTypeSchema>
 </file>
 
+<file path=customXml/item3.xml><?xml version="1.0" encoding="utf-8"?>
+<?mso-contentType ?>
+<FormTemplates xmlns="http://schemas.microsoft.com/sharepoint/v3/contenttype/forms">
+  <Display>DocumentLibraryForm</Display>
+  <Edit>DocumentLibraryForm</Edit>
+  <New>DocumentLibraryForm</New>
+</FormTemplates>
+</file>
+
 <file path=customXml/item4.xml><?xml version="1.0" encoding="utf-8"?>
-<b:Sources xmlns:b="http://schemas.openxmlformats.org/officeDocument/2006/bibliography" xmlns="http://schemas.openxmlformats.org/officeDocument/2006/bibliography" SelectedStyle="\APASixthEditionOfficeOnline.xsl" StyleName="APA" Version="6"/>
+<p:properties xmlns:p="http://schemas.microsoft.com/office/2006/metadata/properties" xmlns:xsi="http://www.w3.org/2001/XMLSchema-instance" xmlns:pc="http://schemas.microsoft.com/office/infopath/2007/PartnerControls">
+  <documentManagement>
+    <_activity xmlns="3e7a52f9-5c66-44a9-86f3-38766607b952" xsi:nil="true"/>
+  </documentManagement>
+</p:properties>
 </file>
 
 <file path=customXml/itemProps1.xml><?xml version="1.0" encoding="utf-8"?>
-<ds:datastoreItem xmlns:ds="http://schemas.openxmlformats.org/officeDocument/2006/customXml" ds:itemID="{218CF826-37A1-4694-BA5E-8F83BBAAFA5E}">
+<ds:datastoreItem xmlns:ds="http://schemas.openxmlformats.org/officeDocument/2006/customXml" ds:itemID="{63094BC5-9198-4CD7-8215-024D33E0D275}">
   <ds:schemaRefs>
-    <ds:schemaRef ds:uri="http://schemas.microsoft.com/office/2006/metadata/properties"/>
-    <ds:schemaRef ds:uri="http://schemas.microsoft.com/office/infopath/2007/PartnerControls"/>
-    <ds:schemaRef ds:uri="3e7a52f9-5c66-44a9-86f3-38766607b952"/>
+    <ds:schemaRef ds:uri="http://schemas.openxmlformats.org/officeDocument/2006/bibliography"/>
   </ds:schemaRefs>
 </ds:datastoreItem>
 </file>
 
 <file path=customXml/itemProps2.xml><?xml version="1.0" encoding="utf-8"?>
-<ds:datastoreItem xmlns:ds="http://schemas.openxmlformats.org/officeDocument/2006/customXml" ds:itemID="{D0E46392-2845-42B3-95F7-004DCE433A9D}">
-  <ds:schemaRefs>
-    <ds:schemaRef ds:uri="http://schemas.microsoft.com/sharepoint/v3/contenttype/forms"/>
-  </ds:schemaRefs>
-</ds:datastoreItem>
-</file>
-
-<file path=customXml/itemProps3.xml><?xml version="1.0" encoding="utf-8"?>
 <ds:datastoreItem xmlns:ds="http://schemas.openxmlformats.org/officeDocument/2006/customXml" ds:itemID="{4C17E32F-CFB0-436C-AC04-1B26FC8BB697}">
   <ds:schemaRefs>
     <ds:schemaRef ds:uri="http://schemas.microsoft.com/office/2006/metadata/contentType"/>
@@ -5216,10 +3766,20 @@
 </ds:datastoreItem>
 </file>
 
+<file path=customXml/itemProps3.xml><?xml version="1.0" encoding="utf-8"?>
+<ds:datastoreItem xmlns:ds="http://schemas.openxmlformats.org/officeDocument/2006/customXml" ds:itemID="{D0E46392-2845-42B3-95F7-004DCE433A9D}">
+  <ds:schemaRefs>
+    <ds:schemaRef ds:uri="http://schemas.microsoft.com/sharepoint/v3/contenttype/forms"/>
+  </ds:schemaRefs>
+</ds:datastoreItem>
+</file>
+
 <file path=customXml/itemProps4.xml><?xml version="1.0" encoding="utf-8"?>
-<ds:datastoreItem xmlns:ds="http://schemas.openxmlformats.org/officeDocument/2006/customXml" ds:itemID="{63094BC5-9198-4CD7-8215-024D33E0D275}">
+<ds:datastoreItem xmlns:ds="http://schemas.openxmlformats.org/officeDocument/2006/customXml" ds:itemID="{218CF826-37A1-4694-BA5E-8F83BBAAFA5E}">
   <ds:schemaRefs>
-    <ds:schemaRef ds:uri="http://schemas.openxmlformats.org/officeDocument/2006/bibliography"/>
+    <ds:schemaRef ds:uri="http://schemas.microsoft.com/office/2006/metadata/properties"/>
+    <ds:schemaRef ds:uri="http://schemas.microsoft.com/office/infopath/2007/PartnerControls"/>
+    <ds:schemaRef ds:uri="3e7a52f9-5c66-44a9-86f3-38766607b952"/>
   </ds:schemaRefs>
 </ds:datastoreItem>
 </file>
</xml_diff>